<commit_message>
new send direct e-mail service and test app
</commit_message>
<xml_diff>
--- a/docs/syntheticmass.mitre.org_setup.docx
+++ b/docs/syntheticmass.mitre.org_setup.docx
@@ -414,7 +414,27 @@
           <w:sz w:val="22"/>
           <w:szCs w:val="22"/>
         </w:rPr>
-        <w:t>sudo /etc/init.d/postgresql restart</w:t>
+        <w:t>sudo /etc/</w:t>
+      </w:r>
+      <w:proofErr w:type="gramStart"/>
+      <w:r>
+        <w:rPr>
+          <w:rFonts w:ascii="Menlo" w:hAnsi="Menlo" w:cs="Menlo"/>
+          <w:color w:val="000000"/>
+          <w:sz w:val="22"/>
+          <w:szCs w:val="22"/>
+        </w:rPr>
+        <w:t>init.d</w:t>
+      </w:r>
+      <w:proofErr w:type="gramEnd"/>
+      <w:r>
+        <w:rPr>
+          <w:rFonts w:ascii="Menlo" w:hAnsi="Menlo" w:cs="Menlo"/>
+          <w:color w:val="000000"/>
+          <w:sz w:val="22"/>
+          <w:szCs w:val="22"/>
+        </w:rPr>
+        <w:t>/postgresql restart</w:t>
       </w:r>
     </w:p>
     <w:p>
@@ -1040,7 +1060,25 @@
                 <w:sz w:val="22"/>
                 <w:szCs w:val="22"/>
               </w:rPr>
-              <w:t>Contents of tomcat.service file</w:t>
+              <w:t xml:space="preserve">Contents of </w:t>
+            </w:r>
+            <w:proofErr w:type="gramStart"/>
+            <w:r>
+              <w:rPr>
+                <w:color w:val="000000" w:themeColor="text1"/>
+                <w:sz w:val="22"/>
+                <w:szCs w:val="22"/>
+              </w:rPr>
+              <w:t>tomcat.service</w:t>
+            </w:r>
+            <w:proofErr w:type="gramEnd"/>
+            <w:r>
+              <w:rPr>
+                <w:color w:val="000000" w:themeColor="text1"/>
+                <w:sz w:val="22"/>
+                <w:szCs w:val="22"/>
+              </w:rPr>
+              <w:t xml:space="preserve"> file</w:t>
             </w:r>
           </w:p>
         </w:tc>
@@ -1379,6 +1417,7 @@
               </w:rPr>
               <w:t>M -server -</w:t>
             </w:r>
+            <w:proofErr w:type="gramStart"/>
             <w:r>
               <w:rPr>
                 <w:rFonts w:ascii="Menlo" w:hAnsi="Menlo" w:cs="Menlo"/>
@@ -1386,7 +1425,17 @@
                 <w:sz w:val="22"/>
                 <w:szCs w:val="22"/>
               </w:rPr>
-              <w:t>XX:+UseParallelGC'</w:t>
+              <w:t>XX:+</w:t>
+            </w:r>
+            <w:proofErr w:type="gramEnd"/>
+            <w:r>
+              <w:rPr>
+                <w:rFonts w:ascii="Menlo" w:hAnsi="Menlo" w:cs="Menlo"/>
+                <w:color w:val="2C2C2C"/>
+                <w:sz w:val="22"/>
+                <w:szCs w:val="22"/>
+              </w:rPr>
+              <w:t>UseParallelGC'</w:t>
             </w:r>
           </w:p>
           <w:p>
@@ -1640,8 +1689,19 @@
                 <w:sz w:val="22"/>
                 <w:szCs w:val="22"/>
               </w:rPr>
-              <w:t>WantedBy=multi-user.target</w:t>
+              <w:t>WantedBy=multi-</w:t>
             </w:r>
+            <w:proofErr w:type="gramStart"/>
+            <w:r>
+              <w:rPr>
+                <w:rFonts w:ascii="Menlo" w:hAnsi="Menlo" w:cs="Menlo"/>
+                <w:color w:val="2C2C2C"/>
+                <w:sz w:val="22"/>
+                <w:szCs w:val="22"/>
+              </w:rPr>
+              <w:t>user.target</w:t>
+            </w:r>
+            <w:proofErr w:type="gramEnd"/>
           </w:p>
         </w:tc>
       </w:tr>
@@ -1917,8 +1977,19 @@
           <w:sz w:val="22"/>
           <w:szCs w:val="22"/>
         </w:rPr>
-        <w:t>systemctl status tomcat.service</w:t>
-      </w:r>
+        <w:t xml:space="preserve">systemctl status </w:t>
+      </w:r>
+      <w:proofErr w:type="gramStart"/>
+      <w:r>
+        <w:rPr>
+          <w:rFonts w:ascii="Menlo" w:hAnsi="Menlo" w:cs="Menlo"/>
+          <w:color w:val="000000"/>
+          <w:sz w:val="22"/>
+          <w:szCs w:val="22"/>
+        </w:rPr>
+        <w:t>tomcat.service</w:t>
+      </w:r>
+      <w:proofErr w:type="gramEnd"/>
     </w:p>
     <w:p>
       <w:pPr>
@@ -2335,7 +2406,15 @@
         </w:numPr>
       </w:pPr>
       <w:r>
-        <w:t>added the following lines to the end of ~/.bashrc:</w:t>
+        <w:t>added the following lines to the end of ~</w:t>
+      </w:r>
+      <w:proofErr w:type="gramStart"/>
+      <w:r>
+        <w:t>/.bashrc</w:t>
+      </w:r>
+      <w:proofErr w:type="gramEnd"/>
+      <w:r>
+        <w:t>:</w:t>
       </w:r>
     </w:p>
     <w:p>
@@ -2405,7 +2484,21 @@
         <w:rPr>
           <w:sz w:val="20"/>
         </w:rPr>
-        <w:t>$ alias proxy-off="unset http_proxy ; unset https_proxy ; unset HTTP_PROXY ; unset HTTPS_PROXY"</w:t>
+        <w:t>$ alias proxy-off="unset http_</w:t>
+      </w:r>
+      <w:proofErr w:type="gramStart"/>
+      <w:r>
+        <w:rPr>
+          <w:sz w:val="20"/>
+        </w:rPr>
+        <w:t>proxy ;</w:t>
+      </w:r>
+      <w:proofErr w:type="gramEnd"/>
+      <w:r>
+        <w:rPr>
+          <w:sz w:val="20"/>
+        </w:rPr>
+        <w:t xml:space="preserve"> unset https_proxy ; unset HTTP_PROXY ; unset HTTPS_PROXY"</w:t>
       </w:r>
     </w:p>
     <w:p>
@@ -2417,8 +2510,13 @@
         </w:numPr>
       </w:pPr>
       <w:r>
-        <w:t>source ~/.bashrc</w:t>
-      </w:r>
+        <w:t>source ~</w:t>
+      </w:r>
+      <w:proofErr w:type="gramStart"/>
+      <w:r>
+        <w:t>/.bashrc</w:t>
+      </w:r>
+      <w:proofErr w:type="gramEnd"/>
     </w:p>
     <w:p>
       <w:pPr>
@@ -2787,7 +2885,15 @@
         </w:numPr>
       </w:pPr>
       <w:r>
-        <w:t>Error: You need to install postgresql-server-dev-X.Y for building a server-side extension or libpq-dev for building a client-side application</w:t>
+        <w:t>Error: You need to install postgresql-server-dev-</w:t>
+      </w:r>
+      <w:proofErr w:type="gramStart"/>
+      <w:r>
+        <w:t>X.Y</w:t>
+      </w:r>
+      <w:proofErr w:type="gramEnd"/>
+      <w:r>
+        <w:t xml:space="preserve"> for building a server-side extension or libpq-dev for building a client-side application</w:t>
       </w:r>
     </w:p>
     <w:p>
@@ -3238,8 +3344,13 @@
         </w:numPr>
       </w:pPr>
       <w:r>
-        <w:t>sudo a2dissite 000-default.conf</w:t>
-      </w:r>
+        <w:t>sudo a2dissite 000-</w:t>
+      </w:r>
+      <w:proofErr w:type="gramStart"/>
+      <w:r>
+        <w:t>default.conf</w:t>
+      </w:r>
+      <w:proofErr w:type="gramEnd"/>
     </w:p>
     <w:p>
       <w:pPr>
@@ -3304,8 +3415,13 @@
         </w:numPr>
       </w:pPr>
       <w:r>
-        <w:t>sudo a2ensite syntheticmass.mitre.org.conf</w:t>
-      </w:r>
+        <w:t xml:space="preserve">sudo a2ensite </w:t>
+      </w:r>
+      <w:proofErr w:type="gramStart"/>
+      <w:r>
+        <w:t>syntheticmass.mitre.org.conf</w:t>
+      </w:r>
+      <w:proofErr w:type="gramEnd"/>
     </w:p>
     <w:p>
       <w:pPr>
@@ -3707,7 +3823,15 @@
         </w:numPr>
       </w:pPr>
       <w:r>
-        <w:t>cp –R  /opt/direct/apache-tomcat-7.0.41/bin/nhindconfig /opt/tomcat/bin</w:t>
+        <w:t>cp –</w:t>
+      </w:r>
+      <w:proofErr w:type="gramStart"/>
+      <w:r>
+        <w:t>R  /</w:t>
+      </w:r>
+      <w:proofErr w:type="gramEnd"/>
+      <w:r>
+        <w:t>opt/direct/apache-tomcat-7.0.41/bin/nhindconfig /opt/tomcat/bin</w:t>
       </w:r>
     </w:p>
     <w:p>
@@ -3984,15 +4108,31 @@
         <w:pStyle w:val="ListParagraph"/>
       </w:pPr>
       <w:r>
-        <w:t xml:space="preserve">  ct_name character varying(100),</w:t>
-      </w:r>
-    </w:p>
-    <w:p>
-      <w:pPr>
-        <w:pStyle w:val="ListParagraph"/>
-      </w:pPr>
-      <w:r>
-        <w:t xml:space="preserve">  ct_fips character varying(3) NOT NULL,</w:t>
+        <w:t xml:space="preserve">  ct_name character </w:t>
+      </w:r>
+      <w:proofErr w:type="gramStart"/>
+      <w:r>
+        <w:t>varying(</w:t>
+      </w:r>
+      <w:proofErr w:type="gramEnd"/>
+      <w:r>
+        <w:t>100),</w:t>
+      </w:r>
+    </w:p>
+    <w:p>
+      <w:pPr>
+        <w:pStyle w:val="ListParagraph"/>
+      </w:pPr>
+      <w:r>
+        <w:t xml:space="preserve">  ct_fips character </w:t>
+      </w:r>
+      <w:proofErr w:type="gramStart"/>
+      <w:r>
+        <w:t>varying(</w:t>
+      </w:r>
+      <w:proofErr w:type="gramEnd"/>
+      <w:r>
+        <w:t>3) NOT NULL,</w:t>
       </w:r>
     </w:p>
     <w:p>
@@ -4156,31 +4296,63 @@
         <w:pStyle w:val="ListParagraph"/>
       </w:pPr>
       <w:r>
-        <w:t xml:space="preserve">  ct_name character varying(100),</w:t>
-      </w:r>
-    </w:p>
-    <w:p>
-      <w:pPr>
-        <w:pStyle w:val="ListParagraph"/>
-      </w:pPr>
-      <w:r>
-        <w:t xml:space="preserve">  ct_fips character varying(3) NOT NULL,</w:t>
-      </w:r>
-    </w:p>
-    <w:p>
-      <w:pPr>
-        <w:pStyle w:val="ListParagraph"/>
-      </w:pPr>
-      <w:r>
-        <w:t xml:space="preserve">  cs_name character varying(100),</w:t>
-      </w:r>
-    </w:p>
-    <w:p>
-      <w:pPr>
-        <w:pStyle w:val="ListParagraph"/>
-      </w:pPr>
-      <w:r>
-        <w:t xml:space="preserve">  cs_fips character varying(5) NOT NULL,</w:t>
+        <w:t xml:space="preserve">  ct_name character </w:t>
+      </w:r>
+      <w:proofErr w:type="gramStart"/>
+      <w:r>
+        <w:t>varying(</w:t>
+      </w:r>
+      <w:proofErr w:type="gramEnd"/>
+      <w:r>
+        <w:t>100),</w:t>
+      </w:r>
+    </w:p>
+    <w:p>
+      <w:pPr>
+        <w:pStyle w:val="ListParagraph"/>
+      </w:pPr>
+      <w:r>
+        <w:t xml:space="preserve">  ct_fips character </w:t>
+      </w:r>
+      <w:proofErr w:type="gramStart"/>
+      <w:r>
+        <w:t>varying(</w:t>
+      </w:r>
+      <w:proofErr w:type="gramEnd"/>
+      <w:r>
+        <w:t>3) NOT NULL,</w:t>
+      </w:r>
+    </w:p>
+    <w:p>
+      <w:pPr>
+        <w:pStyle w:val="ListParagraph"/>
+      </w:pPr>
+      <w:r>
+        <w:t xml:space="preserve">  cs_name character </w:t>
+      </w:r>
+      <w:proofErr w:type="gramStart"/>
+      <w:r>
+        <w:t>varying(</w:t>
+      </w:r>
+      <w:proofErr w:type="gramEnd"/>
+      <w:r>
+        <w:t>100),</w:t>
+      </w:r>
+    </w:p>
+    <w:p>
+      <w:pPr>
+        <w:pStyle w:val="ListParagraph"/>
+      </w:pPr>
+      <w:r>
+        <w:t xml:space="preserve">  cs_fips character </w:t>
+      </w:r>
+      <w:proofErr w:type="gramStart"/>
+      <w:r>
+        <w:t>varying(</w:t>
+      </w:r>
+      <w:proofErr w:type="gramEnd"/>
+      <w:r>
+        <w:t>5) NOT NULL,</w:t>
       </w:r>
     </w:p>
     <w:p>
@@ -4968,8 +5140,13 @@
         </w:numPr>
       </w:pPr>
       <w:r>
-        <w:t>sudo a2ensite ssl-syntheticmass.mitre.org.conf</w:t>
-      </w:r>
+        <w:t xml:space="preserve">sudo a2ensite </w:t>
+      </w:r>
+      <w:proofErr w:type="gramStart"/>
+      <w:r>
+        <w:t>ssl-syntheticmass.mitre.org.conf</w:t>
+      </w:r>
+      <w:proofErr w:type="gramEnd"/>
     </w:p>
     <w:p>
       <w:pPr>
@@ -4992,8 +5169,13 @@
         </w:numPr>
       </w:pPr>
       <w:r>
-        <w:t>sudo a2dissite syntheticmass.mitre.org.conf</w:t>
-      </w:r>
+        <w:t xml:space="preserve">sudo a2dissite </w:t>
+      </w:r>
+      <w:proofErr w:type="gramStart"/>
+      <w:r>
+        <w:t>syntheticmass.mitre.org.conf</w:t>
+      </w:r>
+      <w:proofErr w:type="gramEnd"/>
     </w:p>
     <w:p>
       <w:pPr>
@@ -5075,7 +5257,15 @@
         </w:numPr>
       </w:pPr>
       <w:r>
-        <w:t>sudo iptables -A INPUT -m state --state ESTABLISHED,RELATED -j ACCEPT</w:t>
+        <w:t xml:space="preserve">sudo iptables -A INPUT -m state --state </w:t>
+      </w:r>
+      <w:proofErr w:type="gramStart"/>
+      <w:r>
+        <w:t>ESTABLISHED,RELATED</w:t>
+      </w:r>
+      <w:proofErr w:type="gramEnd"/>
+      <w:r>
+        <w:t xml:space="preserve"> -j ACCEPT</w:t>
       </w:r>
     </w:p>
     <w:p>
@@ -5712,8 +5902,13 @@
         <w:t>sudo openssl p</w:t>
       </w:r>
       <w:r>
-        <w:t>kcs12 -export -out org.p</w:t>
-      </w:r>
+        <w:t xml:space="preserve">kcs12 -export -out </w:t>
+      </w:r>
+      <w:proofErr w:type="gramStart"/>
+      <w:r>
+        <w:t>org.p</w:t>
+      </w:r>
+      <w:proofErr w:type="gramEnd"/>
       <w:r>
         <w:t>12 -inkey device.key -in device.crt -certfile rootCA.pem</w:t>
       </w:r>
@@ -6727,8 +6922,13 @@
         </w:numPr>
       </w:pPr>
       <w:r>
-        <w:t>sudo a2ensite syntheticmass.mitre.org.conf</w:t>
-      </w:r>
+        <w:t xml:space="preserve">sudo a2ensite </w:t>
+      </w:r>
+      <w:proofErr w:type="gramStart"/>
+      <w:r>
+        <w:t>syntheticmass.mitre.org.conf</w:t>
+      </w:r>
+      <w:proofErr w:type="gramEnd"/>
     </w:p>
     <w:p>
       <w:pPr>
@@ -6797,8 +6997,13 @@
           <w:numId w:val="27"/>
         </w:numPr>
       </w:pPr>
-      <w:r>
-        <w:t xml:space="preserve">update .withBaseUrl and replace ${serverBase} with </w:t>
+      <w:proofErr w:type="gramStart"/>
+      <w:r>
+        <w:t>update .withBaseUrl</w:t>
+      </w:r>
+      <w:proofErr w:type="gramEnd"/>
+      <w:r>
+        <w:t xml:space="preserve"> and replace ${serverBase} with </w:t>
       </w:r>
       <w:hyperlink r:id="rId29" w:history="1">
         <w:r>
@@ -7073,7 +7278,15 @@
         </w:numPr>
       </w:pPr>
       <w:r>
-        <w:t>psql -U fhir -W -h localhost -d fhir -c "update synth_ma.synth_county_stats set pop_male = 0, pop_female = 0, pop = 0"</w:t>
+        <w:t>psql -U fhir -W -h localhost -d fhir -c "update synth_</w:t>
+      </w:r>
+      <w:proofErr w:type="gramStart"/>
+      <w:r>
+        <w:t>ma.synth</w:t>
+      </w:r>
+      <w:proofErr w:type="gramEnd"/>
+      <w:r>
+        <w:t>_county_stats set pop_male = 0, pop_female = 0, pop = 0"</w:t>
       </w:r>
     </w:p>
     <w:p>
@@ -7097,7 +7310,15 @@
         </w:numPr>
       </w:pPr>
       <w:r>
-        <w:t>psql -U fhir -W -h localhost -d fhir -c "update synth_ma.synth_cousub_stats set pop_male = 0, pop_female = 0, pop = 0"</w:t>
+        <w:t>psql -U fhir -W -h localhost -d fhir -c "update synth_</w:t>
+      </w:r>
+      <w:proofErr w:type="gramStart"/>
+      <w:r>
+        <w:t>ma.synth</w:t>
+      </w:r>
+      <w:proofErr w:type="gramEnd"/>
+      <w:r>
+        <w:t>_cousub_stats set pop_male = 0, pop_female = 0, pop = 0"</w:t>
       </w:r>
     </w:p>
     <w:p>
@@ -7302,7 +7523,15 @@
         </w:numPr>
       </w:pPr>
       <w:r>
-        <w:t>sudo chown synthea.synthea /ccda</w:t>
+        <w:t xml:space="preserve">sudo chown </w:t>
+      </w:r>
+      <w:proofErr w:type="gramStart"/>
+      <w:r>
+        <w:t>synthea.synthea</w:t>
+      </w:r>
+      <w:proofErr w:type="gramEnd"/>
+      <w:r>
+        <w:t xml:space="preserve"> /ccda</w:t>
       </w:r>
     </w:p>
     <w:p>
@@ -7523,8 +7752,13 @@
         </w:numPr>
       </w:pPr>
       <w:r>
-        <w:t>sudo nano ssl-syntheticmass.mite.org.conf</w:t>
-      </w:r>
+        <w:t xml:space="preserve">sudo nano </w:t>
+      </w:r>
+      <w:proofErr w:type="gramStart"/>
+      <w:r>
+        <w:t>ssl-syntheticmass.mite.org.conf</w:t>
+      </w:r>
+      <w:proofErr w:type="gramEnd"/>
     </w:p>
     <w:p>
       <w:pPr>
@@ -8063,7 +8297,15 @@
         </w:numPr>
       </w:pPr>
       <w:r>
-        <w:t>sudo keytool -importkeystore -deststorepass changeit -destkeypass changeit -destkeystore /usr/lib/jvm/java-8-openjdk-amd64/jre/lib/security/cacerts -srckeystore ~/direct_certs/org.p12 -srcstoretype PKCS12 -srcstorepass Password_1</w:t>
+        <w:t>sudo keytool -importkeystore -deststorepass changeit -destkeypass changeit -destkeystore /usr/lib/jvm/java-8-openjdk-amd64/jre/lib/security/cacerts -srckeystore ~/direct_certs/</w:t>
+      </w:r>
+      <w:proofErr w:type="gramStart"/>
+      <w:r>
+        <w:t>org.p</w:t>
+      </w:r>
+      <w:proofErr w:type="gramEnd"/>
+      <w:r>
+        <w:t>12 -srcstoretype PKCS12 -srcstorepass Password_1</w:t>
       </w:r>
       <w:r>
         <w:t xml:space="preserve"> [import direct domain key/cert into keystore]</w:t>
@@ -8126,7 +8368,15 @@
         <w:ind w:left="1440"/>
       </w:pPr>
       <w:r>
-        <w:t xml:space="preserve">            &lt;!--keyStoreType&gt;pkcs12&lt;/keyStoreType--&gt;</w:t>
+        <w:t xml:space="preserve">            </w:t>
+      </w:r>
+      <w:proofErr w:type="gramStart"/>
+      <w:r>
+        <w:t>&lt;!--</w:t>
+      </w:r>
+      <w:proofErr w:type="gramEnd"/>
+      <w:r>
+        <w:t>keyStoreType&gt;pkcs12&lt;/keyStoreType--&gt;</w:t>
       </w:r>
     </w:p>
     <w:p>
@@ -8162,7 +8412,15 @@
         <w:ind w:left="1440"/>
       </w:pPr>
       <w:r>
-        <w:t xml:space="preserve">            &lt;!--keyAliasPassword&gt;myKeyPass&lt;/keyAliasPassword--&gt;</w:t>
+        <w:t xml:space="preserve">            </w:t>
+      </w:r>
+      <w:proofErr w:type="gramStart"/>
+      <w:r>
+        <w:t>&lt;!--</w:t>
+      </w:r>
+      <w:proofErr w:type="gramEnd"/>
+      <w:r>
+        <w:t>keyAliasPassword&gt;myKeyPass&lt;/keyAliasPassword--&gt;</w:t>
       </w:r>
     </w:p>
     <w:p>
@@ -8195,7 +8453,15 @@
         <w:ind w:left="1440"/>
       </w:pPr>
       <w:r>
-        <w:t xml:space="preserve">            &lt;!--keyStoreType&gt;pkcs12&lt;/keyStoreType--&gt;</w:t>
+        <w:t xml:space="preserve">            </w:t>
+      </w:r>
+      <w:proofErr w:type="gramStart"/>
+      <w:r>
+        <w:t>&lt;!--</w:t>
+      </w:r>
+      <w:proofErr w:type="gramEnd"/>
+      <w:r>
+        <w:t>keyStoreType&gt;pkcs12&lt;/keyStoreType--&gt;</w:t>
       </w:r>
     </w:p>
     <w:p>
@@ -8360,7 +8626,15 @@
         </w:numPr>
       </w:pPr>
       <w:r>
-        <w:t xml:space="preserve">Installed Unlimited Key Length policy JARs for JCE  on my Windows PC (not needed on Ubuntu as OpenJDK includes them already). In </w:t>
+        <w:t xml:space="preserve">Installed Unlimited Key Length policy JARs for </w:t>
+      </w:r>
+      <w:proofErr w:type="gramStart"/>
+      <w:r>
+        <w:t>JCE  on</w:t>
+      </w:r>
+      <w:proofErr w:type="gramEnd"/>
+      <w:r>
+        <w:t xml:space="preserve"> my Windows PC (not needed on Ubuntu as OpenJDK includes them already). In </w:t>
       </w:r>
       <w:r>
         <w:t>C:\Program Files\Java\jdk1.8.0_102\jre\lib\security</w:t>
@@ -8499,7 +8773,25 @@
           <w:sz w:val="18"/>
           <w:szCs w:val="18"/>
         </w:rPr>
-        <w:t>import java.io.FileInputStream;</w:t>
+        <w:t xml:space="preserve">import </w:t>
+      </w:r>
+      <w:proofErr w:type="gramStart"/>
+      <w:r>
+        <w:rPr>
+          <w:rFonts w:ascii="Courier New" w:hAnsi="Courier New" w:cs="Courier New"/>
+          <w:sz w:val="18"/>
+          <w:szCs w:val="18"/>
+        </w:rPr>
+        <w:t>java.io.FileInputStream</w:t>
+      </w:r>
+      <w:proofErr w:type="gramEnd"/>
+      <w:r>
+        <w:rPr>
+          <w:rFonts w:ascii="Courier New" w:hAnsi="Courier New" w:cs="Courier New"/>
+          <w:sz w:val="18"/>
+          <w:szCs w:val="18"/>
+        </w:rPr>
+        <w:t>;</w:t>
       </w:r>
     </w:p>
     <w:p>
@@ -8519,7 +8811,25 @@
           <w:sz w:val="18"/>
           <w:szCs w:val="18"/>
         </w:rPr>
-        <w:t>import java.security.KeyStore;</w:t>
+        <w:t xml:space="preserve">import </w:t>
+      </w:r>
+      <w:proofErr w:type="gramStart"/>
+      <w:r>
+        <w:rPr>
+          <w:rFonts w:ascii="Courier New" w:hAnsi="Courier New" w:cs="Courier New"/>
+          <w:sz w:val="18"/>
+          <w:szCs w:val="18"/>
+        </w:rPr>
+        <w:t>java.security</w:t>
+      </w:r>
+      <w:proofErr w:type="gramEnd"/>
+      <w:r>
+        <w:rPr>
+          <w:rFonts w:ascii="Courier New" w:hAnsi="Courier New" w:cs="Courier New"/>
+          <w:sz w:val="18"/>
+          <w:szCs w:val="18"/>
+        </w:rPr>
+        <w:t>.KeyStore;</w:t>
       </w:r>
     </w:p>
     <w:p>
@@ -8539,7 +8849,25 @@
           <w:sz w:val="18"/>
           <w:szCs w:val="18"/>
         </w:rPr>
-        <w:t>import java.security.Security;</w:t>
+        <w:t xml:space="preserve">import </w:t>
+      </w:r>
+      <w:proofErr w:type="gramStart"/>
+      <w:r>
+        <w:rPr>
+          <w:rFonts w:ascii="Courier New" w:hAnsi="Courier New" w:cs="Courier New"/>
+          <w:sz w:val="18"/>
+          <w:szCs w:val="18"/>
+        </w:rPr>
+        <w:t>java.security</w:t>
+      </w:r>
+      <w:proofErr w:type="gramEnd"/>
+      <w:r>
+        <w:rPr>
+          <w:rFonts w:ascii="Courier New" w:hAnsi="Courier New" w:cs="Courier New"/>
+          <w:sz w:val="18"/>
+          <w:szCs w:val="18"/>
+        </w:rPr>
+        <w:t>.Security;</w:t>
       </w:r>
     </w:p>
     <w:p>
@@ -8559,7 +8887,25 @@
           <w:sz w:val="18"/>
           <w:szCs w:val="18"/>
         </w:rPr>
-        <w:t>import java.security.cert.Certificate;</w:t>
+        <w:t xml:space="preserve">import </w:t>
+      </w:r>
+      <w:proofErr w:type="gramStart"/>
+      <w:r>
+        <w:rPr>
+          <w:rFonts w:ascii="Courier New" w:hAnsi="Courier New" w:cs="Courier New"/>
+          <w:sz w:val="18"/>
+          <w:szCs w:val="18"/>
+        </w:rPr>
+        <w:t>java.security</w:t>
+      </w:r>
+      <w:proofErr w:type="gramEnd"/>
+      <w:r>
+        <w:rPr>
+          <w:rFonts w:ascii="Courier New" w:hAnsi="Courier New" w:cs="Courier New"/>
+          <w:sz w:val="18"/>
+          <w:szCs w:val="18"/>
+        </w:rPr>
+        <w:t>.cert.Certificate;</w:t>
       </w:r>
     </w:p>
     <w:p>
@@ -8579,7 +8925,25 @@
           <w:sz w:val="18"/>
           <w:szCs w:val="18"/>
         </w:rPr>
-        <w:t>import java.security.cert.X509Certificate;</w:t>
+        <w:t xml:space="preserve">import </w:t>
+      </w:r>
+      <w:proofErr w:type="gramStart"/>
+      <w:r>
+        <w:rPr>
+          <w:rFonts w:ascii="Courier New" w:hAnsi="Courier New" w:cs="Courier New"/>
+          <w:sz w:val="18"/>
+          <w:szCs w:val="18"/>
+        </w:rPr>
+        <w:t>java.security</w:t>
+      </w:r>
+      <w:proofErr w:type="gramEnd"/>
+      <w:r>
+        <w:rPr>
+          <w:rFonts w:ascii="Courier New" w:hAnsi="Courier New" w:cs="Courier New"/>
+          <w:sz w:val="18"/>
+          <w:szCs w:val="18"/>
+        </w:rPr>
+        <w:t>.cert.X509Certificate;</w:t>
       </w:r>
     </w:p>
     <w:p>
@@ -8599,7 +8963,25 @@
           <w:sz w:val="18"/>
           <w:szCs w:val="18"/>
         </w:rPr>
-        <w:t>import java.util.Date;</w:t>
+        <w:t xml:space="preserve">import </w:t>
+      </w:r>
+      <w:proofErr w:type="gramStart"/>
+      <w:r>
+        <w:rPr>
+          <w:rFonts w:ascii="Courier New" w:hAnsi="Courier New" w:cs="Courier New"/>
+          <w:sz w:val="18"/>
+          <w:szCs w:val="18"/>
+        </w:rPr>
+        <w:t>java.util</w:t>
+      </w:r>
+      <w:proofErr w:type="gramEnd"/>
+      <w:r>
+        <w:rPr>
+          <w:rFonts w:ascii="Courier New" w:hAnsi="Courier New" w:cs="Courier New"/>
+          <w:sz w:val="18"/>
+          <w:szCs w:val="18"/>
+        </w:rPr>
+        <w:t>.Date;</w:t>
       </w:r>
     </w:p>
     <w:p>
@@ -8619,7 +9001,25 @@
           <w:sz w:val="18"/>
           <w:szCs w:val="18"/>
         </w:rPr>
-        <w:t>import java.util.Enumeration;</w:t>
+        <w:t xml:space="preserve">import </w:t>
+      </w:r>
+      <w:proofErr w:type="gramStart"/>
+      <w:r>
+        <w:rPr>
+          <w:rFonts w:ascii="Courier New" w:hAnsi="Courier New" w:cs="Courier New"/>
+          <w:sz w:val="18"/>
+          <w:szCs w:val="18"/>
+        </w:rPr>
+        <w:t>java.util</w:t>
+      </w:r>
+      <w:proofErr w:type="gramEnd"/>
+      <w:r>
+        <w:rPr>
+          <w:rFonts w:ascii="Courier New" w:hAnsi="Courier New" w:cs="Courier New"/>
+          <w:sz w:val="18"/>
+          <w:szCs w:val="18"/>
+        </w:rPr>
+        <w:t>.Enumeration;</w:t>
       </w:r>
     </w:p>
     <w:p>
@@ -8639,7 +9039,25 @@
           <w:sz w:val="18"/>
           <w:szCs w:val="18"/>
         </w:rPr>
-        <w:t>import java.util.Properties;</w:t>
+        <w:t xml:space="preserve">import </w:t>
+      </w:r>
+      <w:proofErr w:type="gramStart"/>
+      <w:r>
+        <w:rPr>
+          <w:rFonts w:ascii="Courier New" w:hAnsi="Courier New" w:cs="Courier New"/>
+          <w:sz w:val="18"/>
+          <w:szCs w:val="18"/>
+        </w:rPr>
+        <w:t>java.util</w:t>
+      </w:r>
+      <w:proofErr w:type="gramEnd"/>
+      <w:r>
+        <w:rPr>
+          <w:rFonts w:ascii="Courier New" w:hAnsi="Courier New" w:cs="Courier New"/>
+          <w:sz w:val="18"/>
+          <w:szCs w:val="18"/>
+        </w:rPr>
+        <w:t>.Properties;</w:t>
       </w:r>
     </w:p>
     <w:p>
@@ -8659,7 +9077,25 @@
           <w:sz w:val="18"/>
           <w:szCs w:val="18"/>
         </w:rPr>
-        <w:t>import javax.mail.Address;</w:t>
+        <w:t xml:space="preserve">import </w:t>
+      </w:r>
+      <w:proofErr w:type="gramStart"/>
+      <w:r>
+        <w:rPr>
+          <w:rFonts w:ascii="Courier New" w:hAnsi="Courier New" w:cs="Courier New"/>
+          <w:sz w:val="18"/>
+          <w:szCs w:val="18"/>
+        </w:rPr>
+        <w:t>javax.mail</w:t>
+      </w:r>
+      <w:proofErr w:type="gramEnd"/>
+      <w:r>
+        <w:rPr>
+          <w:rFonts w:ascii="Courier New" w:hAnsi="Courier New" w:cs="Courier New"/>
+          <w:sz w:val="18"/>
+          <w:szCs w:val="18"/>
+        </w:rPr>
+        <w:t>.Address;</w:t>
       </w:r>
     </w:p>
     <w:p>
@@ -8679,7 +9115,25 @@
           <w:sz w:val="18"/>
           <w:szCs w:val="18"/>
         </w:rPr>
-        <w:t>import javax.mail.Authenticator;</w:t>
+        <w:t xml:space="preserve">import </w:t>
+      </w:r>
+      <w:proofErr w:type="gramStart"/>
+      <w:r>
+        <w:rPr>
+          <w:rFonts w:ascii="Courier New" w:hAnsi="Courier New" w:cs="Courier New"/>
+          <w:sz w:val="18"/>
+          <w:szCs w:val="18"/>
+        </w:rPr>
+        <w:t>javax.mail</w:t>
+      </w:r>
+      <w:proofErr w:type="gramEnd"/>
+      <w:r>
+        <w:rPr>
+          <w:rFonts w:ascii="Courier New" w:hAnsi="Courier New" w:cs="Courier New"/>
+          <w:sz w:val="18"/>
+          <w:szCs w:val="18"/>
+        </w:rPr>
+        <w:t>.Authenticator;</w:t>
       </w:r>
     </w:p>
     <w:p>
@@ -8699,7 +9153,25 @@
           <w:sz w:val="18"/>
           <w:szCs w:val="18"/>
         </w:rPr>
-        <w:t>import javax.mail.Message;</w:t>
+        <w:t xml:space="preserve">import </w:t>
+      </w:r>
+      <w:proofErr w:type="gramStart"/>
+      <w:r>
+        <w:rPr>
+          <w:rFonts w:ascii="Courier New" w:hAnsi="Courier New" w:cs="Courier New"/>
+          <w:sz w:val="18"/>
+          <w:szCs w:val="18"/>
+        </w:rPr>
+        <w:t>javax.mail</w:t>
+      </w:r>
+      <w:proofErr w:type="gramEnd"/>
+      <w:r>
+        <w:rPr>
+          <w:rFonts w:ascii="Courier New" w:hAnsi="Courier New" w:cs="Courier New"/>
+          <w:sz w:val="18"/>
+          <w:szCs w:val="18"/>
+        </w:rPr>
+        <w:t>.Message;</w:t>
       </w:r>
     </w:p>
     <w:p>
@@ -8719,7 +9191,25 @@
           <w:sz w:val="18"/>
           <w:szCs w:val="18"/>
         </w:rPr>
-        <w:t>import javax.mail.Session;</w:t>
+        <w:t xml:space="preserve">import </w:t>
+      </w:r>
+      <w:proofErr w:type="gramStart"/>
+      <w:r>
+        <w:rPr>
+          <w:rFonts w:ascii="Courier New" w:hAnsi="Courier New" w:cs="Courier New"/>
+          <w:sz w:val="18"/>
+          <w:szCs w:val="18"/>
+        </w:rPr>
+        <w:t>javax.mail</w:t>
+      </w:r>
+      <w:proofErr w:type="gramEnd"/>
+      <w:r>
+        <w:rPr>
+          <w:rFonts w:ascii="Courier New" w:hAnsi="Courier New" w:cs="Courier New"/>
+          <w:sz w:val="18"/>
+          <w:szCs w:val="18"/>
+        </w:rPr>
+        <w:t>.Session;</w:t>
       </w:r>
     </w:p>
     <w:p>
@@ -8739,7 +9229,25 @@
           <w:sz w:val="18"/>
           <w:szCs w:val="18"/>
         </w:rPr>
-        <w:t>import javax.mail.Transport;</w:t>
+        <w:t xml:space="preserve">import </w:t>
+      </w:r>
+      <w:proofErr w:type="gramStart"/>
+      <w:r>
+        <w:rPr>
+          <w:rFonts w:ascii="Courier New" w:hAnsi="Courier New" w:cs="Courier New"/>
+          <w:sz w:val="18"/>
+          <w:szCs w:val="18"/>
+        </w:rPr>
+        <w:t>javax.mail</w:t>
+      </w:r>
+      <w:proofErr w:type="gramEnd"/>
+      <w:r>
+        <w:rPr>
+          <w:rFonts w:ascii="Courier New" w:hAnsi="Courier New" w:cs="Courier New"/>
+          <w:sz w:val="18"/>
+          <w:szCs w:val="18"/>
+        </w:rPr>
+        <w:t>.Transport;</w:t>
       </w:r>
     </w:p>
     <w:p>
@@ -8759,7 +9267,25 @@
           <w:sz w:val="18"/>
           <w:szCs w:val="18"/>
         </w:rPr>
-        <w:t>import javax.mail.internet.InternetAddress;</w:t>
+        <w:t xml:space="preserve">import </w:t>
+      </w:r>
+      <w:proofErr w:type="gramStart"/>
+      <w:r>
+        <w:rPr>
+          <w:rFonts w:ascii="Courier New" w:hAnsi="Courier New" w:cs="Courier New"/>
+          <w:sz w:val="18"/>
+          <w:szCs w:val="18"/>
+        </w:rPr>
+        <w:t>javax.mail</w:t>
+      </w:r>
+      <w:proofErr w:type="gramEnd"/>
+      <w:r>
+        <w:rPr>
+          <w:rFonts w:ascii="Courier New" w:hAnsi="Courier New" w:cs="Courier New"/>
+          <w:sz w:val="18"/>
+          <w:szCs w:val="18"/>
+        </w:rPr>
+        <w:t>.internet.InternetAddress;</w:t>
       </w:r>
     </w:p>
     <w:p>
@@ -8779,7 +9305,25 @@
           <w:sz w:val="18"/>
           <w:szCs w:val="18"/>
         </w:rPr>
-        <w:t>import javax.mail.internet.MimeBodyPart;</w:t>
+        <w:t xml:space="preserve">import </w:t>
+      </w:r>
+      <w:proofErr w:type="gramStart"/>
+      <w:r>
+        <w:rPr>
+          <w:rFonts w:ascii="Courier New" w:hAnsi="Courier New" w:cs="Courier New"/>
+          <w:sz w:val="18"/>
+          <w:szCs w:val="18"/>
+        </w:rPr>
+        <w:t>javax.mail</w:t>
+      </w:r>
+      <w:proofErr w:type="gramEnd"/>
+      <w:r>
+        <w:rPr>
+          <w:rFonts w:ascii="Courier New" w:hAnsi="Courier New" w:cs="Courier New"/>
+          <w:sz w:val="18"/>
+          <w:szCs w:val="18"/>
+        </w:rPr>
+        <w:t>.internet.MimeBodyPart;</w:t>
       </w:r>
     </w:p>
     <w:p>
@@ -8799,7 +9343,25 @@
           <w:sz w:val="18"/>
           <w:szCs w:val="18"/>
         </w:rPr>
-        <w:t>import javax.mail.internet.MimeMessage;</w:t>
+        <w:t xml:space="preserve">import </w:t>
+      </w:r>
+      <w:proofErr w:type="gramStart"/>
+      <w:r>
+        <w:rPr>
+          <w:rFonts w:ascii="Courier New" w:hAnsi="Courier New" w:cs="Courier New"/>
+          <w:sz w:val="18"/>
+          <w:szCs w:val="18"/>
+        </w:rPr>
+        <w:t>javax.mail</w:t>
+      </w:r>
+      <w:proofErr w:type="gramEnd"/>
+      <w:r>
+        <w:rPr>
+          <w:rFonts w:ascii="Courier New" w:hAnsi="Courier New" w:cs="Courier New"/>
+          <w:sz w:val="18"/>
+          <w:szCs w:val="18"/>
+        </w:rPr>
+        <w:t>.internet.MimeMessage;</w:t>
       </w:r>
     </w:p>
     <w:p>
@@ -8819,7 +9381,25 @@
           <w:sz w:val="18"/>
           <w:szCs w:val="18"/>
         </w:rPr>
-        <w:t>import org.bouncycastle.cms.CMSAlgorithm;</w:t>
+        <w:t xml:space="preserve">import </w:t>
+      </w:r>
+      <w:proofErr w:type="gramStart"/>
+      <w:r>
+        <w:rPr>
+          <w:rFonts w:ascii="Courier New" w:hAnsi="Courier New" w:cs="Courier New"/>
+          <w:sz w:val="18"/>
+          <w:szCs w:val="18"/>
+        </w:rPr>
+        <w:t>org.bouncycastle.cms.CMSAlgorithm</w:t>
+      </w:r>
+      <w:proofErr w:type="gramEnd"/>
+      <w:r>
+        <w:rPr>
+          <w:rFonts w:ascii="Courier New" w:hAnsi="Courier New" w:cs="Courier New"/>
+          <w:sz w:val="18"/>
+          <w:szCs w:val="18"/>
+        </w:rPr>
+        <w:t>;</w:t>
       </w:r>
     </w:p>
     <w:p>
@@ -8839,7 +9419,25 @@
           <w:sz w:val="18"/>
           <w:szCs w:val="18"/>
         </w:rPr>
-        <w:t>import org.bouncycastle.cms.jcajce.JceCMSContentEncryptorBuilder;</w:t>
+        <w:t xml:space="preserve">import </w:t>
+      </w:r>
+      <w:proofErr w:type="gramStart"/>
+      <w:r>
+        <w:rPr>
+          <w:rFonts w:ascii="Courier New" w:hAnsi="Courier New" w:cs="Courier New"/>
+          <w:sz w:val="18"/>
+          <w:szCs w:val="18"/>
+        </w:rPr>
+        <w:t>org.bouncycastle.cms.jcajce</w:t>
+      </w:r>
+      <w:proofErr w:type="gramEnd"/>
+      <w:r>
+        <w:rPr>
+          <w:rFonts w:ascii="Courier New" w:hAnsi="Courier New" w:cs="Courier New"/>
+          <w:sz w:val="18"/>
+          <w:szCs w:val="18"/>
+        </w:rPr>
+        <w:t>.JceCMSContentEncryptorBuilder;</w:t>
       </w:r>
     </w:p>
     <w:p>
@@ -8859,7 +9457,25 @@
           <w:sz w:val="18"/>
           <w:szCs w:val="18"/>
         </w:rPr>
-        <w:t>import org.bouncycastle.cms.jcajce.JceKeyTransRecipientInfoGenerator;</w:t>
+        <w:t xml:space="preserve">import </w:t>
+      </w:r>
+      <w:proofErr w:type="gramStart"/>
+      <w:r>
+        <w:rPr>
+          <w:rFonts w:ascii="Courier New" w:hAnsi="Courier New" w:cs="Courier New"/>
+          <w:sz w:val="18"/>
+          <w:szCs w:val="18"/>
+        </w:rPr>
+        <w:t>org.bouncycastle.cms.jcajce</w:t>
+      </w:r>
+      <w:proofErr w:type="gramEnd"/>
+      <w:r>
+        <w:rPr>
+          <w:rFonts w:ascii="Courier New" w:hAnsi="Courier New" w:cs="Courier New"/>
+          <w:sz w:val="18"/>
+          <w:szCs w:val="18"/>
+        </w:rPr>
+        <w:t>.JceKeyTransRecipientInfoGenerator;</w:t>
       </w:r>
     </w:p>
     <w:p>
@@ -8879,7 +9495,25 @@
           <w:sz w:val="18"/>
           <w:szCs w:val="18"/>
         </w:rPr>
-        <w:t>import org.bouncycastle.jce.provider.BouncyCastleProvider;</w:t>
+        <w:t xml:space="preserve">import </w:t>
+      </w:r>
+      <w:proofErr w:type="gramStart"/>
+      <w:r>
+        <w:rPr>
+          <w:rFonts w:ascii="Courier New" w:hAnsi="Courier New" w:cs="Courier New"/>
+          <w:sz w:val="18"/>
+          <w:szCs w:val="18"/>
+        </w:rPr>
+        <w:t>org.bouncycastle.jce.provider</w:t>
+      </w:r>
+      <w:proofErr w:type="gramEnd"/>
+      <w:r>
+        <w:rPr>
+          <w:rFonts w:ascii="Courier New" w:hAnsi="Courier New" w:cs="Courier New"/>
+          <w:sz w:val="18"/>
+          <w:szCs w:val="18"/>
+        </w:rPr>
+        <w:t>.BouncyCastleProvider;</w:t>
       </w:r>
     </w:p>
     <w:p>
@@ -8899,7 +9533,25 @@
           <w:sz w:val="18"/>
           <w:szCs w:val="18"/>
         </w:rPr>
-        <w:t>import org.bouncycastle.mail.smime.SMIMEEnvelopedGenerator;</w:t>
+        <w:t xml:space="preserve">import </w:t>
+      </w:r>
+      <w:proofErr w:type="gramStart"/>
+      <w:r>
+        <w:rPr>
+          <w:rFonts w:ascii="Courier New" w:hAnsi="Courier New" w:cs="Courier New"/>
+          <w:sz w:val="18"/>
+          <w:szCs w:val="18"/>
+        </w:rPr>
+        <w:t>org.bouncycastle</w:t>
+      </w:r>
+      <w:proofErr w:type="gramEnd"/>
+      <w:r>
+        <w:rPr>
+          <w:rFonts w:ascii="Courier New" w:hAnsi="Courier New" w:cs="Courier New"/>
+          <w:sz w:val="18"/>
+          <w:szCs w:val="18"/>
+        </w:rPr>
+        <w:t>.mail.smime.SMIMEEnvelopedGenerator;</w:t>
       </w:r>
     </w:p>
     <w:p>
@@ -9103,7 +9755,25 @@
           <w:sz w:val="18"/>
           <w:szCs w:val="18"/>
         </w:rPr>
-        <w:t xml:space="preserve">    public static void main(String[] args) {</w:t>
+        <w:t xml:space="preserve">    public static void main(</w:t>
+      </w:r>
+      <w:proofErr w:type="gramStart"/>
+      <w:r>
+        <w:rPr>
+          <w:rFonts w:ascii="Courier New" w:hAnsi="Courier New" w:cs="Courier New"/>
+          <w:sz w:val="18"/>
+          <w:szCs w:val="18"/>
+        </w:rPr>
+        <w:t>String[</w:t>
+      </w:r>
+      <w:proofErr w:type="gramEnd"/>
+      <w:r>
+        <w:rPr>
+          <w:rFonts w:ascii="Courier New" w:hAnsi="Courier New" w:cs="Courier New"/>
+          <w:sz w:val="18"/>
+          <w:szCs w:val="18"/>
+        </w:rPr>
+        <w:t>] args) {</w:t>
       </w:r>
     </w:p>
     <w:p>
@@ -9295,7 +9965,25 @@
           <w:sz w:val="18"/>
           <w:szCs w:val="18"/>
         </w:rPr>
-        <w:t xml:space="preserve">        props.put("mail.smtp.host", smtpHostServer);</w:t>
+        <w:t xml:space="preserve">        </w:t>
+      </w:r>
+      <w:proofErr w:type="gramStart"/>
+      <w:r>
+        <w:rPr>
+          <w:rFonts w:ascii="Courier New" w:hAnsi="Courier New" w:cs="Courier New"/>
+          <w:sz w:val="18"/>
+          <w:szCs w:val="18"/>
+        </w:rPr>
+        <w:t>props.put(</w:t>
+      </w:r>
+      <w:proofErr w:type="gramEnd"/>
+      <w:r>
+        <w:rPr>
+          <w:rFonts w:ascii="Courier New" w:hAnsi="Courier New" w:cs="Courier New"/>
+          <w:sz w:val="18"/>
+          <w:szCs w:val="18"/>
+        </w:rPr>
+        <w:t>"mail.smtp.host", smtpHostServer);</w:t>
       </w:r>
     </w:p>
     <w:p>
@@ -9315,7 +10003,25 @@
           <w:sz w:val="18"/>
           <w:szCs w:val="18"/>
         </w:rPr>
-        <w:t xml:space="preserve">        //props.put("mail.smtp.auth", "true");</w:t>
+        <w:t xml:space="preserve">        //</w:t>
+      </w:r>
+      <w:proofErr w:type="gramStart"/>
+      <w:r>
+        <w:rPr>
+          <w:rFonts w:ascii="Courier New" w:hAnsi="Courier New" w:cs="Courier New"/>
+          <w:sz w:val="18"/>
+          <w:szCs w:val="18"/>
+        </w:rPr>
+        <w:t>props.put(</w:t>
+      </w:r>
+      <w:proofErr w:type="gramEnd"/>
+      <w:r>
+        <w:rPr>
+          <w:rFonts w:ascii="Courier New" w:hAnsi="Courier New" w:cs="Courier New"/>
+          <w:sz w:val="18"/>
+          <w:szCs w:val="18"/>
+        </w:rPr>
+        <w:t>"mail.smtp.auth", "true");</w:t>
       </w:r>
     </w:p>
     <w:p>
@@ -9335,7 +10041,25 @@
           <w:sz w:val="18"/>
           <w:szCs w:val="18"/>
         </w:rPr>
-        <w:t xml:space="preserve">        //props.put("mail.smtp.port", "587");</w:t>
+        <w:t xml:space="preserve">        //</w:t>
+      </w:r>
+      <w:proofErr w:type="gramStart"/>
+      <w:r>
+        <w:rPr>
+          <w:rFonts w:ascii="Courier New" w:hAnsi="Courier New" w:cs="Courier New"/>
+          <w:sz w:val="18"/>
+          <w:szCs w:val="18"/>
+        </w:rPr>
+        <w:t>props.put(</w:t>
+      </w:r>
+      <w:proofErr w:type="gramEnd"/>
+      <w:r>
+        <w:rPr>
+          <w:rFonts w:ascii="Courier New" w:hAnsi="Courier New" w:cs="Courier New"/>
+          <w:sz w:val="18"/>
+          <w:szCs w:val="18"/>
+        </w:rPr>
+        <w:t>"mail.smtp.port", "587");</w:t>
       </w:r>
     </w:p>
     <w:p>
@@ -9355,7 +10079,25 @@
           <w:sz w:val="18"/>
           <w:szCs w:val="18"/>
         </w:rPr>
-        <w:t xml:space="preserve">        //props.put("mail.smtp.starttls.enable", "true");</w:t>
+        <w:t xml:space="preserve">        //</w:t>
+      </w:r>
+      <w:proofErr w:type="gramStart"/>
+      <w:r>
+        <w:rPr>
+          <w:rFonts w:ascii="Courier New" w:hAnsi="Courier New" w:cs="Courier New"/>
+          <w:sz w:val="18"/>
+          <w:szCs w:val="18"/>
+        </w:rPr>
+        <w:t>props.put(</w:t>
+      </w:r>
+      <w:proofErr w:type="gramEnd"/>
+      <w:r>
+        <w:rPr>
+          <w:rFonts w:ascii="Courier New" w:hAnsi="Courier New" w:cs="Courier New"/>
+          <w:sz w:val="18"/>
+          <w:szCs w:val="18"/>
+        </w:rPr>
+        <w:t>"mail.smtp.starttls.enable", "true");</w:t>
       </w:r>
     </w:p>
     <w:p>
@@ -9387,7 +10129,25 @@
           <w:sz w:val="18"/>
           <w:szCs w:val="18"/>
         </w:rPr>
-        <w:t xml:space="preserve">        /*Authenticator auth = new Authenticator() {</w:t>
+        <w:t xml:space="preserve">        /*Authenticator auth = new </w:t>
+      </w:r>
+      <w:proofErr w:type="gramStart"/>
+      <w:r>
+        <w:rPr>
+          <w:rFonts w:ascii="Courier New" w:hAnsi="Courier New" w:cs="Courier New"/>
+          <w:sz w:val="18"/>
+          <w:szCs w:val="18"/>
+        </w:rPr>
+        <w:t>Authenticator(</w:t>
+      </w:r>
+      <w:proofErr w:type="gramEnd"/>
+      <w:r>
+        <w:rPr>
+          <w:rFonts w:ascii="Courier New" w:hAnsi="Courier New" w:cs="Courier New"/>
+          <w:sz w:val="18"/>
+          <w:szCs w:val="18"/>
+        </w:rPr>
+        <w:t>) {</w:t>
       </w:r>
     </w:p>
     <w:p>
@@ -9447,7 +10207,25 @@
           <w:sz w:val="18"/>
           <w:szCs w:val="18"/>
         </w:rPr>
-        <w:t xml:space="preserve">         protected PasswordAuthentication getPasswordAuthentication() {</w:t>
+        <w:t xml:space="preserve">         protected PasswordAuthentication </w:t>
+      </w:r>
+      <w:proofErr w:type="gramStart"/>
+      <w:r>
+        <w:rPr>
+          <w:rFonts w:ascii="Courier New" w:hAnsi="Courier New" w:cs="Courier New"/>
+          <w:sz w:val="18"/>
+          <w:szCs w:val="18"/>
+        </w:rPr>
+        <w:t>getPasswordAuthentication(</w:t>
+      </w:r>
+      <w:proofErr w:type="gramEnd"/>
+      <w:r>
+        <w:rPr>
+          <w:rFonts w:ascii="Courier New" w:hAnsi="Courier New" w:cs="Courier New"/>
+          <w:sz w:val="18"/>
+          <w:szCs w:val="18"/>
+        </w:rPr>
+        <w:t>) {</w:t>
       </w:r>
     </w:p>
     <w:p>
@@ -9467,7 +10245,25 @@
           <w:sz w:val="18"/>
           <w:szCs w:val="18"/>
         </w:rPr>
-        <w:t xml:space="preserve">         return new PasswordAuthentication(Base64.encode(fromEmail.getBytes()), Base64.encode(password.getBytes())); //Base64.encode(DigestUtils.sha1(password))</w:t>
+        <w:t xml:space="preserve">         return new </w:t>
+      </w:r>
+      <w:proofErr w:type="gramStart"/>
+      <w:r>
+        <w:rPr>
+          <w:rFonts w:ascii="Courier New" w:hAnsi="Courier New" w:cs="Courier New"/>
+          <w:sz w:val="18"/>
+          <w:szCs w:val="18"/>
+        </w:rPr>
+        <w:t>PasswordAuthentication(</w:t>
+      </w:r>
+      <w:proofErr w:type="gramEnd"/>
+      <w:r>
+        <w:rPr>
+          <w:rFonts w:ascii="Courier New" w:hAnsi="Courier New" w:cs="Courier New"/>
+          <w:sz w:val="18"/>
+          <w:szCs w:val="18"/>
+        </w:rPr>
+        <w:t>Base64.encode(fromEmail.getBytes()), Base64.encode(password.getBytes())); //Base64.encode(DigestUtils.sha1(password))</w:t>
       </w:r>
     </w:p>
     <w:p>
@@ -9591,7 +10387,25 @@
           <w:sz w:val="18"/>
           <w:szCs w:val="18"/>
         </w:rPr>
-        <w:t xml:space="preserve">        sendEmail(session, fromEmail, fromName, toEmail, "SendEmail Direct Testing Subject", "SimpleEmail Testing Body");</w:t>
+        <w:t xml:space="preserve">        </w:t>
+      </w:r>
+      <w:proofErr w:type="gramStart"/>
+      <w:r>
+        <w:rPr>
+          <w:rFonts w:ascii="Courier New" w:hAnsi="Courier New" w:cs="Courier New"/>
+          <w:sz w:val="18"/>
+          <w:szCs w:val="18"/>
+        </w:rPr>
+        <w:t>sendEmail(</w:t>
+      </w:r>
+      <w:proofErr w:type="gramEnd"/>
+      <w:r>
+        <w:rPr>
+          <w:rFonts w:ascii="Courier New" w:hAnsi="Courier New" w:cs="Courier New"/>
+          <w:sz w:val="18"/>
+          <w:szCs w:val="18"/>
+        </w:rPr>
+        <w:t>session, fromEmail, fromName, toEmail, "SendEmail Direct Testing Subject", "SimpleEmail Testing Body");</w:t>
       </w:r>
     </w:p>
     <w:p>
@@ -9643,7 +10457,25 @@
           <w:sz w:val="18"/>
           <w:szCs w:val="18"/>
         </w:rPr>
-        <w:t xml:space="preserve">    public static void sendEmail(Session session, String fromEmail, String fromName, String toEmail, String subject, String body) {</w:t>
+        <w:t xml:space="preserve">    public static void </w:t>
+      </w:r>
+      <w:proofErr w:type="gramStart"/>
+      <w:r>
+        <w:rPr>
+          <w:rFonts w:ascii="Courier New" w:hAnsi="Courier New" w:cs="Courier New"/>
+          <w:sz w:val="18"/>
+          <w:szCs w:val="18"/>
+        </w:rPr>
+        <w:t>sendEmail(</w:t>
+      </w:r>
+      <w:proofErr w:type="gramEnd"/>
+      <w:r>
+        <w:rPr>
+          <w:rFonts w:ascii="Courier New" w:hAnsi="Courier New" w:cs="Courier New"/>
+          <w:sz w:val="18"/>
+          <w:szCs w:val="18"/>
+        </w:rPr>
+        <w:t>Session session, String fromEmail, String fromName, String toEmail, String subject, String body) {</w:t>
       </w:r>
     </w:p>
     <w:p>
@@ -9703,7 +10535,25 @@
           <w:sz w:val="18"/>
           <w:szCs w:val="18"/>
         </w:rPr>
-        <w:t xml:space="preserve">            msg.addHeader("Content-type", "text/HTML; charset=UTF-8");</w:t>
+        <w:t xml:space="preserve">            </w:t>
+      </w:r>
+      <w:proofErr w:type="gramStart"/>
+      <w:r>
+        <w:rPr>
+          <w:rFonts w:ascii="Courier New" w:hAnsi="Courier New" w:cs="Courier New"/>
+          <w:sz w:val="18"/>
+          <w:szCs w:val="18"/>
+        </w:rPr>
+        <w:t>msg.addHeader</w:t>
+      </w:r>
+      <w:proofErr w:type="gramEnd"/>
+      <w:r>
+        <w:rPr>
+          <w:rFonts w:ascii="Courier New" w:hAnsi="Courier New" w:cs="Courier New"/>
+          <w:sz w:val="18"/>
+          <w:szCs w:val="18"/>
+        </w:rPr>
+        <w:t>("Content-type", "text/HTML; charset=UTF-8");</w:t>
       </w:r>
     </w:p>
     <w:p>
@@ -9723,7 +10573,25 @@
           <w:sz w:val="18"/>
           <w:szCs w:val="18"/>
         </w:rPr>
-        <w:t xml:space="preserve">            msg.addHeader("format", "flowed");</w:t>
+        <w:t xml:space="preserve">            </w:t>
+      </w:r>
+      <w:proofErr w:type="gramStart"/>
+      <w:r>
+        <w:rPr>
+          <w:rFonts w:ascii="Courier New" w:hAnsi="Courier New" w:cs="Courier New"/>
+          <w:sz w:val="18"/>
+          <w:szCs w:val="18"/>
+        </w:rPr>
+        <w:t>msg.addHeader</w:t>
+      </w:r>
+      <w:proofErr w:type="gramEnd"/>
+      <w:r>
+        <w:rPr>
+          <w:rFonts w:ascii="Courier New" w:hAnsi="Courier New" w:cs="Courier New"/>
+          <w:sz w:val="18"/>
+          <w:szCs w:val="18"/>
+        </w:rPr>
+        <w:t>("format", "flowed");</w:t>
       </w:r>
     </w:p>
     <w:p>
@@ -9743,7 +10611,25 @@
           <w:sz w:val="18"/>
           <w:szCs w:val="18"/>
         </w:rPr>
-        <w:t xml:space="preserve">            msg.addHeader("Content-Transfer-Encoding", "8bit");</w:t>
+        <w:t xml:space="preserve">            </w:t>
+      </w:r>
+      <w:proofErr w:type="gramStart"/>
+      <w:r>
+        <w:rPr>
+          <w:rFonts w:ascii="Courier New" w:hAnsi="Courier New" w:cs="Courier New"/>
+          <w:sz w:val="18"/>
+          <w:szCs w:val="18"/>
+        </w:rPr>
+        <w:t>msg.addHeader</w:t>
+      </w:r>
+      <w:proofErr w:type="gramEnd"/>
+      <w:r>
+        <w:rPr>
+          <w:rFonts w:ascii="Courier New" w:hAnsi="Courier New" w:cs="Courier New"/>
+          <w:sz w:val="18"/>
+          <w:szCs w:val="18"/>
+        </w:rPr>
+        <w:t>("Content-Transfer-Encoding", "8bit");</w:t>
       </w:r>
     </w:p>
     <w:p>
@@ -9763,7 +10649,25 @@
           <w:sz w:val="18"/>
           <w:szCs w:val="18"/>
         </w:rPr>
-        <w:t xml:space="preserve">            msg.setFrom(new InternetAddress(fromEmail, fromName));</w:t>
+        <w:t xml:space="preserve">            </w:t>
+      </w:r>
+      <w:proofErr w:type="gramStart"/>
+      <w:r>
+        <w:rPr>
+          <w:rFonts w:ascii="Courier New" w:hAnsi="Courier New" w:cs="Courier New"/>
+          <w:sz w:val="18"/>
+          <w:szCs w:val="18"/>
+        </w:rPr>
+        <w:t>msg.setFrom</w:t>
+      </w:r>
+      <w:proofErr w:type="gramEnd"/>
+      <w:r>
+        <w:rPr>
+          <w:rFonts w:ascii="Courier New" w:hAnsi="Courier New" w:cs="Courier New"/>
+          <w:sz w:val="18"/>
+          <w:szCs w:val="18"/>
+        </w:rPr>
+        <w:t>(new InternetAddress(fromEmail, fromName));</w:t>
       </w:r>
     </w:p>
     <w:p>
@@ -9783,7 +10687,25 @@
           <w:sz w:val="18"/>
           <w:szCs w:val="18"/>
         </w:rPr>
-        <w:t xml:space="preserve">            msg.setReplyTo(InternetAddress.parse(fromEmail, false));</w:t>
+        <w:t xml:space="preserve">            </w:t>
+      </w:r>
+      <w:proofErr w:type="gramStart"/>
+      <w:r>
+        <w:rPr>
+          <w:rFonts w:ascii="Courier New" w:hAnsi="Courier New" w:cs="Courier New"/>
+          <w:sz w:val="18"/>
+          <w:szCs w:val="18"/>
+        </w:rPr>
+        <w:t>msg.setReplyTo</w:t>
+      </w:r>
+      <w:proofErr w:type="gramEnd"/>
+      <w:r>
+        <w:rPr>
+          <w:rFonts w:ascii="Courier New" w:hAnsi="Courier New" w:cs="Courier New"/>
+          <w:sz w:val="18"/>
+          <w:szCs w:val="18"/>
+        </w:rPr>
+        <w:t>(InternetAddress.parse(fromEmail, false));</w:t>
       </w:r>
     </w:p>
     <w:p>
@@ -9803,7 +10725,25 @@
           <w:sz w:val="18"/>
           <w:szCs w:val="18"/>
         </w:rPr>
-        <w:t xml:space="preserve">            //msg.setSubject(subject, "UTF-8");</w:t>
+        <w:t xml:space="preserve">            //</w:t>
+      </w:r>
+      <w:proofErr w:type="gramStart"/>
+      <w:r>
+        <w:rPr>
+          <w:rFonts w:ascii="Courier New" w:hAnsi="Courier New" w:cs="Courier New"/>
+          <w:sz w:val="18"/>
+          <w:szCs w:val="18"/>
+        </w:rPr>
+        <w:t>msg.setSubject</w:t>
+      </w:r>
+      <w:proofErr w:type="gramEnd"/>
+      <w:r>
+        <w:rPr>
+          <w:rFonts w:ascii="Courier New" w:hAnsi="Courier New" w:cs="Courier New"/>
+          <w:sz w:val="18"/>
+          <w:szCs w:val="18"/>
+        </w:rPr>
+        <w:t>(subject, "UTF-8");</w:t>
       </w:r>
     </w:p>
     <w:p>
@@ -9823,7 +10763,25 @@
           <w:sz w:val="18"/>
           <w:szCs w:val="18"/>
         </w:rPr>
-        <w:t xml:space="preserve">            //msg.setText(body, "UTF-8");</w:t>
+        <w:t xml:space="preserve">            //</w:t>
+      </w:r>
+      <w:proofErr w:type="gramStart"/>
+      <w:r>
+        <w:rPr>
+          <w:rFonts w:ascii="Courier New" w:hAnsi="Courier New" w:cs="Courier New"/>
+          <w:sz w:val="18"/>
+          <w:szCs w:val="18"/>
+        </w:rPr>
+        <w:t>msg.setText</w:t>
+      </w:r>
+      <w:proofErr w:type="gramEnd"/>
+      <w:r>
+        <w:rPr>
+          <w:rFonts w:ascii="Courier New" w:hAnsi="Courier New" w:cs="Courier New"/>
+          <w:sz w:val="18"/>
+          <w:szCs w:val="18"/>
+        </w:rPr>
+        <w:t>(body, "UTF-8");</w:t>
       </w:r>
     </w:p>
     <w:p>
@@ -9843,7 +10801,25 @@
           <w:sz w:val="18"/>
           <w:szCs w:val="18"/>
         </w:rPr>
-        <w:t xml:space="preserve">            encryptMessage(msg, subject, body);</w:t>
+        <w:t xml:space="preserve">            </w:t>
+      </w:r>
+      <w:proofErr w:type="gramStart"/>
+      <w:r>
+        <w:rPr>
+          <w:rFonts w:ascii="Courier New" w:hAnsi="Courier New" w:cs="Courier New"/>
+          <w:sz w:val="18"/>
+          <w:szCs w:val="18"/>
+        </w:rPr>
+        <w:t>encryptMessage(</w:t>
+      </w:r>
+      <w:proofErr w:type="gramEnd"/>
+      <w:r>
+        <w:rPr>
+          <w:rFonts w:ascii="Courier New" w:hAnsi="Courier New" w:cs="Courier New"/>
+          <w:sz w:val="18"/>
+          <w:szCs w:val="18"/>
+        </w:rPr>
+        <w:t>msg, subject, body);</w:t>
       </w:r>
     </w:p>
     <w:p>
@@ -9863,7 +10839,25 @@
           <w:sz w:val="18"/>
           <w:szCs w:val="18"/>
         </w:rPr>
-        <w:t xml:space="preserve">            msg.setSentDate(new Date());</w:t>
+        <w:t xml:space="preserve">            </w:t>
+      </w:r>
+      <w:proofErr w:type="gramStart"/>
+      <w:r>
+        <w:rPr>
+          <w:rFonts w:ascii="Courier New" w:hAnsi="Courier New" w:cs="Courier New"/>
+          <w:sz w:val="18"/>
+          <w:szCs w:val="18"/>
+        </w:rPr>
+        <w:t>msg.setSentDate</w:t>
+      </w:r>
+      <w:proofErr w:type="gramEnd"/>
+      <w:r>
+        <w:rPr>
+          <w:rFonts w:ascii="Courier New" w:hAnsi="Courier New" w:cs="Courier New"/>
+          <w:sz w:val="18"/>
+          <w:szCs w:val="18"/>
+        </w:rPr>
+        <w:t>(new Date());</w:t>
       </w:r>
     </w:p>
     <w:p>
@@ -9983,7 +10977,25 @@
           <w:sz w:val="18"/>
           <w:szCs w:val="18"/>
         </w:rPr>
-        <w:t xml:space="preserve">            e.printStackTrace();</w:t>
+        <w:t xml:space="preserve">            </w:t>
+      </w:r>
+      <w:proofErr w:type="gramStart"/>
+      <w:r>
+        <w:rPr>
+          <w:rFonts w:ascii="Courier New" w:hAnsi="Courier New" w:cs="Courier New"/>
+          <w:sz w:val="18"/>
+          <w:szCs w:val="18"/>
+        </w:rPr>
+        <w:t>e.printStackTrace</w:t>
+      </w:r>
+      <w:proofErr w:type="gramEnd"/>
+      <w:r>
+        <w:rPr>
+          <w:rFonts w:ascii="Courier New" w:hAnsi="Courier New" w:cs="Courier New"/>
+          <w:sz w:val="18"/>
+          <w:szCs w:val="18"/>
+        </w:rPr>
+        <w:t>();</w:t>
       </w:r>
     </w:p>
     <w:p>
@@ -10123,7 +11135,25 @@
           <w:sz w:val="18"/>
           <w:szCs w:val="18"/>
         </w:rPr>
-        <w:t xml:space="preserve">    private static void encryptMessage(MimeMessage pMessage, String pSubject, String pContent) {</w:t>
+        <w:t xml:space="preserve">    private static void </w:t>
+      </w:r>
+      <w:proofErr w:type="gramStart"/>
+      <w:r>
+        <w:rPr>
+          <w:rFonts w:ascii="Courier New" w:hAnsi="Courier New" w:cs="Courier New"/>
+          <w:sz w:val="18"/>
+          <w:szCs w:val="18"/>
+        </w:rPr>
+        <w:t>encryptMessage(</w:t>
+      </w:r>
+      <w:proofErr w:type="gramEnd"/>
+      <w:r>
+        <w:rPr>
+          <w:rFonts w:ascii="Courier New" w:hAnsi="Courier New" w:cs="Courier New"/>
+          <w:sz w:val="18"/>
+          <w:szCs w:val="18"/>
+        </w:rPr>
+        <w:t>MimeMessage pMessage, String pSubject, String pContent) {</w:t>
       </w:r>
     </w:p>
     <w:p>
@@ -10163,7 +11193,25 @@
           <w:sz w:val="18"/>
           <w:szCs w:val="18"/>
         </w:rPr>
-        <w:t xml:space="preserve">            Security.addProvider(new BouncyCastleProvider());</w:t>
+        <w:t xml:space="preserve">            Security.addProvider(new </w:t>
+      </w:r>
+      <w:proofErr w:type="gramStart"/>
+      <w:r>
+        <w:rPr>
+          <w:rFonts w:ascii="Courier New" w:hAnsi="Courier New" w:cs="Courier New"/>
+          <w:sz w:val="18"/>
+          <w:szCs w:val="18"/>
+        </w:rPr>
+        <w:t>BouncyCastleProvider(</w:t>
+      </w:r>
+      <w:proofErr w:type="gramEnd"/>
+      <w:r>
+        <w:rPr>
+          <w:rFonts w:ascii="Courier New" w:hAnsi="Courier New" w:cs="Courier New"/>
+          <w:sz w:val="18"/>
+          <w:szCs w:val="18"/>
+        </w:rPr>
+        <w:t>));</w:t>
       </w:r>
     </w:p>
     <w:p>
@@ -10315,7 +11363,25 @@
           <w:sz w:val="18"/>
           <w:szCs w:val="18"/>
         </w:rPr>
-        <w:t xml:space="preserve">            ks.load(new FileInputStream(KEY_STORE), KEY_STORE_PASSWORD.toCharArray());</w:t>
+        <w:t xml:space="preserve">            </w:t>
+      </w:r>
+      <w:proofErr w:type="gramStart"/>
+      <w:r>
+        <w:rPr>
+          <w:rFonts w:ascii="Courier New" w:hAnsi="Courier New" w:cs="Courier New"/>
+          <w:sz w:val="18"/>
+          <w:szCs w:val="18"/>
+        </w:rPr>
+        <w:t>ks.load</w:t>
+      </w:r>
+      <w:proofErr w:type="gramEnd"/>
+      <w:r>
+        <w:rPr>
+          <w:rFonts w:ascii="Courier New" w:hAnsi="Courier New" w:cs="Courier New"/>
+          <w:sz w:val="18"/>
+          <w:szCs w:val="18"/>
+        </w:rPr>
+        <w:t>(new FileInputStream(KEY_STORE), KEY_STORE_PASSWORD.toCharArray());</w:t>
       </w:r>
     </w:p>
     <w:p>
@@ -10347,7 +11413,25 @@
           <w:sz w:val="18"/>
           <w:szCs w:val="18"/>
         </w:rPr>
-        <w:t xml:space="preserve">            Enumeration e = ks.aliases();</w:t>
+        <w:t xml:space="preserve">            Enumeration e = </w:t>
+      </w:r>
+      <w:proofErr w:type="gramStart"/>
+      <w:r>
+        <w:rPr>
+          <w:rFonts w:ascii="Courier New" w:hAnsi="Courier New" w:cs="Courier New"/>
+          <w:sz w:val="18"/>
+          <w:szCs w:val="18"/>
+        </w:rPr>
+        <w:t>ks.aliases</w:t>
+      </w:r>
+      <w:proofErr w:type="gramEnd"/>
+      <w:r>
+        <w:rPr>
+          <w:rFonts w:ascii="Courier New" w:hAnsi="Courier New" w:cs="Courier New"/>
+          <w:sz w:val="18"/>
+          <w:szCs w:val="18"/>
+        </w:rPr>
+        <w:t>();</w:t>
       </w:r>
     </w:p>
     <w:p>
@@ -10399,7 +11483,25 @@
           <w:sz w:val="18"/>
           <w:szCs w:val="18"/>
         </w:rPr>
-        <w:t xml:space="preserve">            while (e.hasMoreElements())</w:t>
+        <w:t xml:space="preserve">            while (</w:t>
+      </w:r>
+      <w:proofErr w:type="gramStart"/>
+      <w:r>
+        <w:rPr>
+          <w:rFonts w:ascii="Courier New" w:hAnsi="Courier New" w:cs="Courier New"/>
+          <w:sz w:val="18"/>
+          <w:szCs w:val="18"/>
+        </w:rPr>
+        <w:t>e.hasMoreElements</w:t>
+      </w:r>
+      <w:proofErr w:type="gramEnd"/>
+      <w:r>
+        <w:rPr>
+          <w:rFonts w:ascii="Courier New" w:hAnsi="Courier New" w:cs="Courier New"/>
+          <w:sz w:val="18"/>
+          <w:szCs w:val="18"/>
+        </w:rPr>
+        <w:t>())</w:t>
       </w:r>
     </w:p>
     <w:p>
@@ -10439,7 +11541,25 @@
           <w:sz w:val="18"/>
           <w:szCs w:val="18"/>
         </w:rPr>
-        <w:t xml:space="preserve">                String  alias = (String)e.nextElement();</w:t>
+        <w:t xml:space="preserve">                </w:t>
+      </w:r>
+      <w:proofErr w:type="gramStart"/>
+      <w:r>
+        <w:rPr>
+          <w:rFonts w:ascii="Courier New" w:hAnsi="Courier New" w:cs="Courier New"/>
+          <w:sz w:val="18"/>
+          <w:szCs w:val="18"/>
+        </w:rPr>
+        <w:t>String  alias</w:t>
+      </w:r>
+      <w:proofErr w:type="gramEnd"/>
+      <w:r>
+        <w:rPr>
+          <w:rFonts w:ascii="Courier New" w:hAnsi="Courier New" w:cs="Courier New"/>
+          <w:sz w:val="18"/>
+          <w:szCs w:val="18"/>
+        </w:rPr>
+        <w:t xml:space="preserve"> = (String)e.nextElement();</w:t>
       </w:r>
     </w:p>
     <w:p>
@@ -10471,7 +11591,25 @@
           <w:sz w:val="18"/>
           <w:szCs w:val="18"/>
         </w:rPr>
-        <w:t xml:space="preserve">                if (ks.isKeyEntry(alias))</w:t>
+        <w:t xml:space="preserve">                if (</w:t>
+      </w:r>
+      <w:proofErr w:type="gramStart"/>
+      <w:r>
+        <w:rPr>
+          <w:rFonts w:ascii="Courier New" w:hAnsi="Courier New" w:cs="Courier New"/>
+          <w:sz w:val="18"/>
+          <w:szCs w:val="18"/>
+        </w:rPr>
+        <w:t>ks.isKeyEntry</w:t>
+      </w:r>
+      <w:proofErr w:type="gramEnd"/>
+      <w:r>
+        <w:rPr>
+          <w:rFonts w:ascii="Courier New" w:hAnsi="Courier New" w:cs="Courier New"/>
+          <w:sz w:val="18"/>
+          <w:szCs w:val="18"/>
+        </w:rPr>
+        <w:t>(alias))</w:t>
       </w:r>
     </w:p>
     <w:p>
@@ -10695,7 +11833,25 @@
           <w:sz w:val="18"/>
           <w:szCs w:val="18"/>
         </w:rPr>
-        <w:t xml:space="preserve">            Certificate[]   chain = ks.getCertificateChain(keyAlias);</w:t>
+        <w:t xml:space="preserve">            </w:t>
+      </w:r>
+      <w:proofErr w:type="gramStart"/>
+      <w:r>
+        <w:rPr>
+          <w:rFonts w:ascii="Courier New" w:hAnsi="Courier New" w:cs="Courier New"/>
+          <w:sz w:val="18"/>
+          <w:szCs w:val="18"/>
+        </w:rPr>
+        <w:t>Certificate[</w:t>
+      </w:r>
+      <w:proofErr w:type="gramEnd"/>
+      <w:r>
+        <w:rPr>
+          <w:rFonts w:ascii="Courier New" w:hAnsi="Courier New" w:cs="Courier New"/>
+          <w:sz w:val="18"/>
+          <w:szCs w:val="18"/>
+        </w:rPr>
+        <w:t>]   chain = ks.getCertificateChain(keyAlias);</w:t>
       </w:r>
     </w:p>
     <w:p>
@@ -10787,7 +11943,25 @@
           <w:sz w:val="18"/>
           <w:szCs w:val="18"/>
         </w:rPr>
-        <w:t xml:space="preserve">            SMIMEEnvelopedGenerator  gen = new SMIMEEnvelopedGenerator();</w:t>
+        <w:t xml:space="preserve">            </w:t>
+      </w:r>
+      <w:proofErr w:type="gramStart"/>
+      <w:r>
+        <w:rPr>
+          <w:rFonts w:ascii="Courier New" w:hAnsi="Courier New" w:cs="Courier New"/>
+          <w:sz w:val="18"/>
+          <w:szCs w:val="18"/>
+        </w:rPr>
+        <w:t>SMIMEEnvelopedGenerator  gen</w:t>
+      </w:r>
+      <w:proofErr w:type="gramEnd"/>
+      <w:r>
+        <w:rPr>
+          <w:rFonts w:ascii="Courier New" w:hAnsi="Courier New" w:cs="Courier New"/>
+          <w:sz w:val="18"/>
+          <w:szCs w:val="18"/>
+        </w:rPr>
+        <w:t xml:space="preserve"> = new SMIMEEnvelopedGenerator();</w:t>
       </w:r>
     </w:p>
     <w:p>
@@ -10819,7 +11993,25 @@
           <w:sz w:val="18"/>
           <w:szCs w:val="18"/>
         </w:rPr>
-        <w:t xml:space="preserve">            gen.addRecipientInfoGenerator(new JceKeyTransRecipientInfoGenerator((X509Certificate)chain[0]).setProvider("BC"));</w:t>
+        <w:t xml:space="preserve">            </w:t>
+      </w:r>
+      <w:proofErr w:type="gramStart"/>
+      <w:r>
+        <w:rPr>
+          <w:rFonts w:ascii="Courier New" w:hAnsi="Courier New" w:cs="Courier New"/>
+          <w:sz w:val="18"/>
+          <w:szCs w:val="18"/>
+        </w:rPr>
+        <w:t>gen.addRecipientInfoGenerator</w:t>
+      </w:r>
+      <w:proofErr w:type="gramEnd"/>
+      <w:r>
+        <w:rPr>
+          <w:rFonts w:ascii="Courier New" w:hAnsi="Courier New" w:cs="Courier New"/>
+          <w:sz w:val="18"/>
+          <w:szCs w:val="18"/>
+        </w:rPr>
+        <w:t>(new JceKeyTransRecipientInfoGenerator((X509Certificate)chain[0]).setProvider("BC"));</w:t>
       </w:r>
     </w:p>
     <w:p>
@@ -11003,7 +12195,25 @@
           <w:sz w:val="18"/>
           <w:szCs w:val="18"/>
         </w:rPr>
-        <w:t xml:space="preserve">            dig.update(cert.getPublicKey().getEncoded());</w:t>
+        <w:t xml:space="preserve">            </w:t>
+      </w:r>
+      <w:proofErr w:type="gramStart"/>
+      <w:r>
+        <w:rPr>
+          <w:rFonts w:ascii="Courier New" w:hAnsi="Courier New" w:cs="Courier New"/>
+          <w:sz w:val="18"/>
+          <w:szCs w:val="18"/>
+        </w:rPr>
+        <w:t>dig.update</w:t>
+      </w:r>
+      <w:proofErr w:type="gramEnd"/>
+      <w:r>
+        <w:rPr>
+          <w:rFonts w:ascii="Courier New" w:hAnsi="Courier New" w:cs="Courier New"/>
+          <w:sz w:val="18"/>
+          <w:szCs w:val="18"/>
+        </w:rPr>
+        <w:t>(cert.getPublicKey().getEncoded());</w:t>
       </w:r>
     </w:p>
     <w:p>
@@ -11035,7 +12245,25 @@
           <w:sz w:val="18"/>
           <w:szCs w:val="18"/>
         </w:rPr>
-        <w:t xml:space="preserve">            gen.addKeyTransRecipient(cert.getPublicKey(), dig.digest());</w:t>
+        <w:t xml:space="preserve">            </w:t>
+      </w:r>
+      <w:proofErr w:type="gramStart"/>
+      <w:r>
+        <w:rPr>
+          <w:rFonts w:ascii="Courier New" w:hAnsi="Courier New" w:cs="Courier New"/>
+          <w:sz w:val="18"/>
+          <w:szCs w:val="18"/>
+        </w:rPr>
+        <w:t>gen.addKeyTransRecipient</w:t>
+      </w:r>
+      <w:proofErr w:type="gramEnd"/>
+      <w:r>
+        <w:rPr>
+          <w:rFonts w:ascii="Courier New" w:hAnsi="Courier New" w:cs="Courier New"/>
+          <w:sz w:val="18"/>
+          <w:szCs w:val="18"/>
+        </w:rPr>
+        <w:t>(cert.getPublicKey(), dig.digest());</w:t>
       </w:r>
     </w:p>
     <w:p>
@@ -11147,7 +12375,25 @@
           <w:sz w:val="18"/>
           <w:szCs w:val="18"/>
         </w:rPr>
-        <w:t xml:space="preserve">            MimeBodyPart    msg = new MimeBodyPart();</w:t>
+        <w:t xml:space="preserve">            MimeBodyPart    msg = new </w:t>
+      </w:r>
+      <w:proofErr w:type="gramStart"/>
+      <w:r>
+        <w:rPr>
+          <w:rFonts w:ascii="Courier New" w:hAnsi="Courier New" w:cs="Courier New"/>
+          <w:sz w:val="18"/>
+          <w:szCs w:val="18"/>
+        </w:rPr>
+        <w:t>MimeBodyPart(</w:t>
+      </w:r>
+      <w:proofErr w:type="gramEnd"/>
+      <w:r>
+        <w:rPr>
+          <w:rFonts w:ascii="Courier New" w:hAnsi="Courier New" w:cs="Courier New"/>
+          <w:sz w:val="18"/>
+          <w:szCs w:val="18"/>
+        </w:rPr>
+        <w:t>);</w:t>
       </w:r>
     </w:p>
     <w:p>
@@ -11179,7 +12425,25 @@
           <w:sz w:val="18"/>
           <w:szCs w:val="18"/>
         </w:rPr>
-        <w:t xml:space="preserve">            msg.setText(pContent);</w:t>
+        <w:t xml:space="preserve">            </w:t>
+      </w:r>
+      <w:proofErr w:type="gramStart"/>
+      <w:r>
+        <w:rPr>
+          <w:rFonts w:ascii="Courier New" w:hAnsi="Courier New" w:cs="Courier New"/>
+          <w:sz w:val="18"/>
+          <w:szCs w:val="18"/>
+        </w:rPr>
+        <w:t>msg.setText</w:t>
+      </w:r>
+      <w:proofErr w:type="gramEnd"/>
+      <w:r>
+        <w:rPr>
+          <w:rFonts w:ascii="Courier New" w:hAnsi="Courier New" w:cs="Courier New"/>
+          <w:sz w:val="18"/>
+          <w:szCs w:val="18"/>
+        </w:rPr>
+        <w:t>(pContent);</w:t>
       </w:r>
     </w:p>
     <w:p>
@@ -11211,7 +12475,25 @@
           <w:sz w:val="18"/>
           <w:szCs w:val="18"/>
         </w:rPr>
-        <w:t xml:space="preserve">            MimeBodyPart mp = gen.generate(msg, new JceCMSContentEncryptorBuilder(CMSAlgorithm.RC2_CBC).setProvider("BC").build());</w:t>
+        <w:t xml:space="preserve">            MimeBodyPart mp = </w:t>
+      </w:r>
+      <w:proofErr w:type="gramStart"/>
+      <w:r>
+        <w:rPr>
+          <w:rFonts w:ascii="Courier New" w:hAnsi="Courier New" w:cs="Courier New"/>
+          <w:sz w:val="18"/>
+          <w:szCs w:val="18"/>
+        </w:rPr>
+        <w:t>gen.generate</w:t>
+      </w:r>
+      <w:proofErr w:type="gramEnd"/>
+      <w:r>
+        <w:rPr>
+          <w:rFonts w:ascii="Courier New" w:hAnsi="Courier New" w:cs="Courier New"/>
+          <w:sz w:val="18"/>
+          <w:szCs w:val="18"/>
+        </w:rPr>
+        <w:t>(msg, new JceCMSContentEncryptorBuilder(CMSAlgorithm.RC2_CBC).setProvider("BC").build());</w:t>
       </w:r>
     </w:p>
     <w:p>
@@ -11343,7 +12625,25 @@
           <w:sz w:val="18"/>
           <w:szCs w:val="18"/>
         </w:rPr>
-        <w:t xml:space="preserve">            //Address fromUser = new InternetAddress("\"Eric H. Echidna\"&lt;eric@bouncycastle.org&gt;");</w:t>
+        <w:t xml:space="preserve">            //Address fromUser = new </w:t>
+      </w:r>
+      <w:proofErr w:type="gramStart"/>
+      <w:r>
+        <w:rPr>
+          <w:rFonts w:ascii="Courier New" w:hAnsi="Courier New" w:cs="Courier New"/>
+          <w:sz w:val="18"/>
+          <w:szCs w:val="18"/>
+        </w:rPr>
+        <w:t>InternetAddress(</w:t>
+      </w:r>
+      <w:proofErr w:type="gramEnd"/>
+      <w:r>
+        <w:rPr>
+          <w:rFonts w:ascii="Courier New" w:hAnsi="Courier New" w:cs="Courier New"/>
+          <w:sz w:val="18"/>
+          <w:szCs w:val="18"/>
+        </w:rPr>
+        <w:t>"\"Eric H. Echidna\"&lt;eric@bouncycastle.org&gt;");</w:t>
       </w:r>
     </w:p>
     <w:p>
@@ -11415,7 +12715,25 @@
           <w:sz w:val="18"/>
           <w:szCs w:val="18"/>
         </w:rPr>
-        <w:t xml:space="preserve">            //body.setFrom(fromUser);</w:t>
+        <w:t xml:space="preserve">            //</w:t>
+      </w:r>
+      <w:proofErr w:type="gramStart"/>
+      <w:r>
+        <w:rPr>
+          <w:rFonts w:ascii="Courier New" w:hAnsi="Courier New" w:cs="Courier New"/>
+          <w:sz w:val="18"/>
+          <w:szCs w:val="18"/>
+        </w:rPr>
+        <w:t>body.setFrom</w:t>
+      </w:r>
+      <w:proofErr w:type="gramEnd"/>
+      <w:r>
+        <w:rPr>
+          <w:rFonts w:ascii="Courier New" w:hAnsi="Courier New" w:cs="Courier New"/>
+          <w:sz w:val="18"/>
+          <w:szCs w:val="18"/>
+        </w:rPr>
+        <w:t>(fromUser);</w:t>
       </w:r>
     </w:p>
     <w:p>
@@ -11475,7 +12793,25 @@
           <w:sz w:val="18"/>
           <w:szCs w:val="18"/>
         </w:rPr>
-        <w:t xml:space="preserve">            pMessage.setContent(mp.getContent(), mp.getContentType());</w:t>
+        <w:t xml:space="preserve">            pMessage.setContent(</w:t>
+      </w:r>
+      <w:proofErr w:type="gramStart"/>
+      <w:r>
+        <w:rPr>
+          <w:rFonts w:ascii="Courier New" w:hAnsi="Courier New" w:cs="Courier New"/>
+          <w:sz w:val="18"/>
+          <w:szCs w:val="18"/>
+        </w:rPr>
+        <w:t>mp.getContent</w:t>
+      </w:r>
+      <w:proofErr w:type="gramEnd"/>
+      <w:r>
+        <w:rPr>
+          <w:rFonts w:ascii="Courier New" w:hAnsi="Courier New" w:cs="Courier New"/>
+          <w:sz w:val="18"/>
+          <w:szCs w:val="18"/>
+        </w:rPr>
+        <w:t>(), mp.getContentType());</w:t>
       </w:r>
     </w:p>
     <w:p>
@@ -11535,7 +12871,25 @@
           <w:sz w:val="18"/>
           <w:szCs w:val="18"/>
         </w:rPr>
-        <w:t xml:space="preserve">            e.printStackTrace();</w:t>
+        <w:t xml:space="preserve">            </w:t>
+      </w:r>
+      <w:proofErr w:type="gramStart"/>
+      <w:r>
+        <w:rPr>
+          <w:rFonts w:ascii="Courier New" w:hAnsi="Courier New" w:cs="Courier New"/>
+          <w:sz w:val="18"/>
+          <w:szCs w:val="18"/>
+        </w:rPr>
+        <w:t>e.printStackTrace</w:t>
+      </w:r>
+      <w:proofErr w:type="gramEnd"/>
+      <w:r>
+        <w:rPr>
+          <w:rFonts w:ascii="Courier New" w:hAnsi="Courier New" w:cs="Courier New"/>
+          <w:sz w:val="18"/>
+          <w:szCs w:val="18"/>
+        </w:rPr>
+        <w:t>();</w:t>
       </w:r>
     </w:p>
     <w:p>
@@ -11662,10 +13016,18 @@
         <w:t>added “</w:t>
       </w:r>
       <w:r>
-        <w:t xml:space="preserve">@reboot </w:t>
-      </w:r>
-      <w:r>
-        <w:t xml:space="preserve">. </w:t>
+        <w:t>@</w:t>
+      </w:r>
+      <w:proofErr w:type="gramStart"/>
+      <w:r>
+        <w:t xml:space="preserve">reboot </w:t>
+      </w:r>
+      <w:r>
+        <w:t>.</w:t>
+      </w:r>
+      <w:proofErr w:type="gramEnd"/>
+      <w:r>
+        <w:t xml:space="preserve"> </w:t>
       </w:r>
       <w:r>
         <w:t>/home/gquinn/syntheticmass/htc-api/api/htc_run.sh</w:t>
@@ -11931,7 +13293,25 @@
           <w:sz w:val="22"/>
           <w:szCs w:val="22"/>
         </w:rPr>
-        <w:t>sudo /etc/init.d/ssh restart</w:t>
+        <w:t>sudo /etc/</w:t>
+      </w:r>
+      <w:proofErr w:type="gramStart"/>
+      <w:r>
+        <w:rPr>
+          <w:rFonts w:ascii="Calibri" w:hAnsi="Calibri"/>
+          <w:sz w:val="22"/>
+          <w:szCs w:val="22"/>
+        </w:rPr>
+        <w:t>init.d</w:t>
+      </w:r>
+      <w:proofErr w:type="gramEnd"/>
+      <w:r>
+        <w:rPr>
+          <w:rFonts w:ascii="Calibri" w:hAnsi="Calibri"/>
+          <w:sz w:val="22"/>
+          <w:szCs w:val="22"/>
+        </w:rPr>
+        <w:t>/ssh restart</w:t>
       </w:r>
     </w:p>
     <w:p>
@@ -11999,8 +13379,17 @@
           <w:sz w:val="22"/>
           <w:szCs w:val="22"/>
         </w:rPr>
-        <w:t>sudo nano gofhir-auto.service</w:t>
-      </w:r>
+        <w:t>sudo nano gofhir-</w:t>
+      </w:r>
+      <w:proofErr w:type="gramStart"/>
+      <w:r>
+        <w:rPr>
+          <w:sz w:val="22"/>
+          <w:szCs w:val="22"/>
+        </w:rPr>
+        <w:t>auto.service</w:t>
+      </w:r>
+      <w:proofErr w:type="gramEnd"/>
     </w:p>
     <w:p>
       <w:pPr>
@@ -12084,8 +13473,18 @@
           <w:sz w:val="18"/>
           <w:szCs w:val="18"/>
         </w:rPr>
-        <w:t>After=postgresql.service mongod.service</w:t>
-      </w:r>
+        <w:t xml:space="preserve">After=postgresql.service </w:t>
+      </w:r>
+      <w:proofErr w:type="gramStart"/>
+      <w:r>
+        <w:rPr>
+          <w:rFonts w:ascii="Courier New" w:hAnsi="Courier New" w:cs="Courier New"/>
+          <w:sz w:val="18"/>
+          <w:szCs w:val="18"/>
+        </w:rPr>
+        <w:t>mongod.service</w:t>
+      </w:r>
+      <w:proofErr w:type="gramEnd"/>
     </w:p>
     <w:p>
       <w:pPr>
@@ -12201,8 +13600,18 @@
           <w:sz w:val="18"/>
           <w:szCs w:val="18"/>
         </w:rPr>
-        <w:t>WantedBy=multi-user.target</w:t>
-      </w:r>
+        <w:t>WantedBy=multi-</w:t>
+      </w:r>
+      <w:proofErr w:type="gramStart"/>
+      <w:r>
+        <w:rPr>
+          <w:rFonts w:ascii="Courier New" w:hAnsi="Courier New" w:cs="Courier New"/>
+          <w:sz w:val="18"/>
+          <w:szCs w:val="18"/>
+        </w:rPr>
+        <w:t>user.target</w:t>
+      </w:r>
+      <w:proofErr w:type="gramEnd"/>
     </w:p>
     <w:p>
       <w:pPr>
@@ -12231,8 +13640,17 @@
           <w:sz w:val="22"/>
           <w:szCs w:val="22"/>
         </w:rPr>
-        <w:t>sudo nano htc-api-auto.service</w:t>
-      </w:r>
+        <w:t>sudo nano htc-api-</w:t>
+      </w:r>
+      <w:proofErr w:type="gramStart"/>
+      <w:r>
+        <w:rPr>
+          <w:sz w:val="22"/>
+          <w:szCs w:val="22"/>
+        </w:rPr>
+        <w:t>auto.service</w:t>
+      </w:r>
+      <w:proofErr w:type="gramEnd"/>
     </w:p>
     <w:p>
       <w:pPr>
@@ -12432,8 +13850,18 @@
           <w:sz w:val="18"/>
           <w:szCs w:val="18"/>
         </w:rPr>
-        <w:t>WantedBy=multi-user.target</w:t>
-      </w:r>
+        <w:t>WantedBy=multi-</w:t>
+      </w:r>
+      <w:proofErr w:type="gramStart"/>
+      <w:r>
+        <w:rPr>
+          <w:rFonts w:ascii="Courier New" w:hAnsi="Courier New" w:cs="Courier New"/>
+          <w:sz w:val="18"/>
+          <w:szCs w:val="18"/>
+        </w:rPr>
+        <w:t>user.target</w:t>
+      </w:r>
+      <w:proofErr w:type="gramEnd"/>
     </w:p>
     <w:p>
       <w:pPr>
@@ -12471,21 +13899,9 @@
           <w:sz w:val="22"/>
           <w:szCs w:val="22"/>
         </w:rPr>
-        <w:t>systemctl enable gofhir-auto.service</w:t>
-      </w:r>
-    </w:p>
-    <w:p>
-      <w:pPr>
-        <w:pStyle w:val="ListParagraph"/>
-        <w:numPr>
-          <w:ilvl w:val="0"/>
-          <w:numId w:val="40"/>
-        </w:numPr>
-        <w:rPr>
-          <w:sz w:val="22"/>
-          <w:szCs w:val="22"/>
-        </w:rPr>
-      </w:pPr>
+        <w:t>systemctl enable gofhir-</w:t>
+      </w:r>
+      <w:proofErr w:type="gramStart"/>
       <w:r>
         <w:rPr>
           <w:rFonts w:cs="Menlo"/>
@@ -12493,8 +13909,22 @@
           <w:sz w:val="22"/>
           <w:szCs w:val="22"/>
         </w:rPr>
-        <w:t xml:space="preserve">sudo </w:t>
-      </w:r>
+        <w:t>auto.service</w:t>
+      </w:r>
+      <w:proofErr w:type="gramEnd"/>
+    </w:p>
+    <w:p>
+      <w:pPr>
+        <w:pStyle w:val="ListParagraph"/>
+        <w:numPr>
+          <w:ilvl w:val="0"/>
+          <w:numId w:val="40"/>
+        </w:numPr>
+        <w:rPr>
+          <w:sz w:val="22"/>
+          <w:szCs w:val="22"/>
+        </w:rPr>
+      </w:pPr>
       <w:r>
         <w:rPr>
           <w:rFonts w:cs="Menlo"/>
@@ -12502,21 +13932,8 @@
           <w:sz w:val="22"/>
           <w:szCs w:val="22"/>
         </w:rPr>
-        <w:t>systemctl enable htc-api-auto.service</w:t>
-      </w:r>
-    </w:p>
-    <w:p>
-      <w:pPr>
-        <w:pStyle w:val="ListParagraph"/>
-        <w:numPr>
-          <w:ilvl w:val="0"/>
-          <w:numId w:val="40"/>
-        </w:numPr>
-        <w:rPr>
-          <w:sz w:val="22"/>
-          <w:szCs w:val="22"/>
-        </w:rPr>
-      </w:pPr>
+        <w:t xml:space="preserve">sudo </w:t>
+      </w:r>
       <w:r>
         <w:rPr>
           <w:rFonts w:cs="Menlo"/>
@@ -12524,236 +13941,9 @@
           <w:sz w:val="22"/>
           <w:szCs w:val="22"/>
         </w:rPr>
-        <w:t>commands:</w:t>
-      </w:r>
-    </w:p>
-    <w:p>
-      <w:pPr>
-        <w:ind w:left="360"/>
-        <w:rPr>
-          <w:sz w:val="22"/>
-          <w:szCs w:val="22"/>
-        </w:rPr>
-      </w:pPr>
-    </w:p>
-    <w:p>
-      <w:pPr>
-        <w:pStyle w:val="ListParagraph"/>
-        <w:shd w:val="clear" w:color="auto" w:fill="E7E6E6" w:themeFill="background2"/>
-        <w:rPr>
-          <w:rFonts w:ascii="Courier New" w:hAnsi="Courier New" w:cs="Courier New"/>
-          <w:sz w:val="18"/>
-          <w:szCs w:val="18"/>
-        </w:rPr>
-      </w:pPr>
-      <w:r>
-        <w:rPr>
-          <w:rFonts w:ascii="Courier New" w:hAnsi="Courier New" w:cs="Courier New"/>
-          <w:sz w:val="18"/>
-          <w:szCs w:val="18"/>
-        </w:rPr>
-        <w:t># get status</w:t>
-      </w:r>
-    </w:p>
-    <w:p>
-      <w:pPr>
-        <w:pStyle w:val="ListParagraph"/>
-        <w:shd w:val="clear" w:color="auto" w:fill="E7E6E6" w:themeFill="background2"/>
-        <w:rPr>
-          <w:rFonts w:ascii="Courier New" w:hAnsi="Courier New" w:cs="Courier New"/>
-          <w:sz w:val="18"/>
-          <w:szCs w:val="18"/>
-        </w:rPr>
-      </w:pPr>
-      <w:r>
-        <w:rPr>
-          <w:rFonts w:ascii="Courier New" w:hAnsi="Courier New" w:cs="Courier New"/>
-          <w:sz w:val="18"/>
-          <w:szCs w:val="18"/>
-        </w:rPr>
-        <w:t xml:space="preserve">&gt; </w:t>
-      </w:r>
-      <w:r>
-        <w:rPr>
-          <w:rFonts w:ascii="Courier New" w:hAnsi="Courier New" w:cs="Courier New"/>
-          <w:sz w:val="18"/>
-          <w:szCs w:val="18"/>
-        </w:rPr>
-        <w:t>systemctl status gofhir-auto.service</w:t>
-      </w:r>
-    </w:p>
-    <w:p>
-      <w:pPr>
-        <w:pStyle w:val="ListParagraph"/>
-        <w:shd w:val="clear" w:color="auto" w:fill="E7E6E6" w:themeFill="background2"/>
-        <w:rPr>
-          <w:rFonts w:ascii="Courier New" w:hAnsi="Courier New" w:cs="Courier New"/>
-          <w:sz w:val="18"/>
-          <w:szCs w:val="18"/>
-        </w:rPr>
-      </w:pPr>
-      <w:r>
-        <w:rPr>
-          <w:rFonts w:ascii="Courier New" w:hAnsi="Courier New" w:cs="Courier New"/>
-          <w:sz w:val="18"/>
-          <w:szCs w:val="18"/>
-        </w:rPr>
-        <w:t># start/stop/disable</w:t>
-      </w:r>
-    </w:p>
-    <w:p>
-      <w:pPr>
-        <w:pStyle w:val="ListParagraph"/>
-        <w:shd w:val="clear" w:color="auto" w:fill="E7E6E6" w:themeFill="background2"/>
-        <w:rPr>
-          <w:rFonts w:ascii="Courier New" w:hAnsi="Courier New" w:cs="Courier New"/>
-          <w:sz w:val="18"/>
-          <w:szCs w:val="18"/>
-        </w:rPr>
-      </w:pPr>
-      <w:r>
-        <w:rPr>
-          <w:rFonts w:ascii="Courier New" w:hAnsi="Courier New" w:cs="Courier New"/>
-          <w:sz w:val="18"/>
-          <w:szCs w:val="18"/>
-        </w:rPr>
-        <w:t xml:space="preserve">&gt; </w:t>
-      </w:r>
-      <w:r>
-        <w:rPr>
-          <w:rFonts w:ascii="Courier New" w:hAnsi="Courier New" w:cs="Courier New"/>
-          <w:sz w:val="18"/>
-          <w:szCs w:val="18"/>
-        </w:rPr>
-        <w:t xml:space="preserve">systemctl </w:t>
-      </w:r>
-      <w:r>
-        <w:rPr>
-          <w:rFonts w:ascii="Courier New" w:hAnsi="Courier New" w:cs="Courier New"/>
-          <w:sz w:val="18"/>
-          <w:szCs w:val="18"/>
-        </w:rPr>
-        <w:t>[start/stop/disable]</w:t>
-      </w:r>
-      <w:r>
-        <w:rPr>
-          <w:rFonts w:ascii="Courier New" w:hAnsi="Courier New" w:cs="Courier New"/>
-          <w:sz w:val="18"/>
-          <w:szCs w:val="18"/>
-        </w:rPr>
-        <w:t xml:space="preserve"> gofhir-auto.service</w:t>
-      </w:r>
-    </w:p>
-    <w:p>
-      <w:pPr>
-        <w:pStyle w:val="ListParagraph"/>
-        <w:shd w:val="clear" w:color="auto" w:fill="E7E6E6" w:themeFill="background2"/>
-        <w:rPr>
-          <w:rFonts w:ascii="Courier New" w:hAnsi="Courier New" w:cs="Courier New"/>
-          <w:sz w:val="18"/>
-          <w:szCs w:val="18"/>
-        </w:rPr>
-      </w:pPr>
-      <w:r>
-        <w:rPr>
-          <w:rFonts w:ascii="Courier New" w:hAnsi="Courier New" w:cs="Courier New"/>
-          <w:sz w:val="18"/>
-          <w:szCs w:val="18"/>
-        </w:rPr>
-        <w:t># service log</w:t>
-      </w:r>
-    </w:p>
-    <w:p>
-      <w:pPr>
-        <w:pStyle w:val="ListParagraph"/>
-        <w:shd w:val="clear" w:color="auto" w:fill="E7E6E6" w:themeFill="background2"/>
-        <w:rPr>
-          <w:rFonts w:ascii="Courier New" w:hAnsi="Courier New" w:cs="Courier New"/>
-          <w:sz w:val="18"/>
-          <w:szCs w:val="18"/>
-        </w:rPr>
-      </w:pPr>
-      <w:r>
-        <w:rPr>
-          <w:rFonts w:ascii="Courier New" w:hAnsi="Courier New" w:cs="Courier New"/>
-          <w:sz w:val="18"/>
-          <w:szCs w:val="18"/>
-        </w:rPr>
-        <w:t>&gt; journalctl -u gofhir</w:t>
-      </w:r>
-      <w:r>
-        <w:rPr>
-          <w:rFonts w:ascii="Courier New" w:hAnsi="Courier New" w:cs="Courier New"/>
-          <w:sz w:val="18"/>
-          <w:szCs w:val="18"/>
-        </w:rPr>
-        <w:t>-auto.service</w:t>
-      </w:r>
-    </w:p>
-    <w:p>
-      <w:pPr>
-        <w:pStyle w:val="ListParagraph"/>
-        <w:shd w:val="clear" w:color="auto" w:fill="E7E6E6" w:themeFill="background2"/>
-        <w:rPr>
-          <w:rFonts w:ascii="Courier New" w:hAnsi="Courier New" w:cs="Courier New"/>
-          <w:sz w:val="18"/>
-          <w:szCs w:val="18"/>
-        </w:rPr>
-      </w:pPr>
-      <w:r>
-        <w:rPr>
-          <w:rFonts w:ascii="Courier New" w:hAnsi="Courier New" w:cs="Courier New"/>
-          <w:sz w:val="18"/>
-          <w:szCs w:val="18"/>
-        </w:rPr>
-        <w:t xml:space="preserve">&gt; </w:t>
-      </w:r>
-      <w:r>
-        <w:rPr>
-          <w:rFonts w:ascii="Courier New" w:hAnsi="Courier New" w:cs="Courier New"/>
-          <w:sz w:val="18"/>
-          <w:szCs w:val="18"/>
-        </w:rPr>
-        <w:t xml:space="preserve">systemctl -a | grep </w:t>
-      </w:r>
-      <w:r>
-        <w:rPr>
-          <w:rFonts w:ascii="Courier New" w:hAnsi="Courier New" w:cs="Courier New"/>
-          <w:sz w:val="18"/>
-          <w:szCs w:val="18"/>
-        </w:rPr>
-        <w:t>gofhir-auto</w:t>
-      </w:r>
-      <w:r>
-        <w:rPr>
-          <w:rFonts w:ascii="Courier New" w:hAnsi="Courier New" w:cs="Courier New"/>
-          <w:sz w:val="18"/>
-          <w:szCs w:val="18"/>
-        </w:rPr>
-        <w:t>.service</w:t>
-      </w:r>
-    </w:p>
-    <w:p>
-      <w:pPr>
-        <w:ind w:left="360"/>
-        <w:rPr>
-          <w:sz w:val="22"/>
-          <w:szCs w:val="22"/>
-        </w:rPr>
-      </w:pPr>
-    </w:p>
-    <w:p>
-      <w:pPr>
-        <w:pStyle w:val="ListParagraph"/>
-        <w:numPr>
-          <w:ilvl w:val="0"/>
-          <w:numId w:val="40"/>
-        </w:numPr>
-        <w:rPr>
-          <w:sz w:val="22"/>
-          <w:szCs w:val="22"/>
-        </w:rPr>
-      </w:pPr>
+        <w:t>systemctl enable htc-api-</w:t>
+      </w:r>
+      <w:proofErr w:type="gramStart"/>
       <w:r>
         <w:rPr>
           <w:rFonts w:cs="Menlo"/>
@@ -12761,8 +13951,22 @@
           <w:sz w:val="22"/>
           <w:szCs w:val="22"/>
         </w:rPr>
-        <w:t xml:space="preserve">sudo nano </w:t>
-      </w:r>
+        <w:t>auto.service</w:t>
+      </w:r>
+      <w:proofErr w:type="gramEnd"/>
+    </w:p>
+    <w:p>
+      <w:pPr>
+        <w:pStyle w:val="ListParagraph"/>
+        <w:numPr>
+          <w:ilvl w:val="0"/>
+          <w:numId w:val="40"/>
+        </w:numPr>
+        <w:rPr>
+          <w:sz w:val="22"/>
+          <w:szCs w:val="22"/>
+        </w:rPr>
+      </w:pPr>
       <w:r>
         <w:rPr>
           <w:rFonts w:cs="Menlo"/>
@@ -12770,7 +13974,7 @@
           <w:sz w:val="22"/>
           <w:szCs w:val="22"/>
         </w:rPr>
-        <w:t>/opt/gofhir/fhir_run.sh</w:t>
+        <w:t>commands:</w:t>
       </w:r>
     </w:p>
     <w:p>
@@ -12798,62 +14002,226 @@
           <w:sz w:val="18"/>
           <w:szCs w:val="18"/>
         </w:rPr>
-        <w:t>#!/bin/bash</w:t>
-      </w:r>
-    </w:p>
-    <w:p>
-      <w:pPr>
-        <w:pStyle w:val="ListParagraph"/>
-        <w:shd w:val="clear" w:color="auto" w:fill="E7E6E6" w:themeFill="background2"/>
-        <w:rPr>
-          <w:rFonts w:ascii="Courier New" w:hAnsi="Courier New" w:cs="Courier New"/>
-          <w:sz w:val="18"/>
-          <w:szCs w:val="18"/>
-        </w:rPr>
-      </w:pPr>
-      <w:r>
-        <w:rPr>
-          <w:rFonts w:ascii="Courier New" w:hAnsi="Courier New" w:cs="Courier New"/>
-          <w:sz w:val="18"/>
-          <w:szCs w:val="18"/>
-        </w:rPr>
-        <w:t>cd /opt/gofhir</w:t>
-      </w:r>
-    </w:p>
-    <w:p>
-      <w:pPr>
-        <w:pStyle w:val="ListParagraph"/>
-        <w:shd w:val="clear" w:color="auto" w:fill="E7E6E6" w:themeFill="background2"/>
-        <w:rPr>
-          <w:rFonts w:ascii="Courier New" w:hAnsi="Courier New" w:cs="Courier New"/>
-          <w:sz w:val="18"/>
-          <w:szCs w:val="18"/>
-        </w:rPr>
-      </w:pPr>
-      <w:r>
-        <w:rPr>
-          <w:rFonts w:ascii="Courier New" w:hAnsi="Courier New" w:cs="Courier New"/>
-          <w:sz w:val="18"/>
-          <w:szCs w:val="18"/>
-        </w:rPr>
-        <w:t>nohup ./gofhir -pgurl postgres://fhir:fhir@l</w:t>
-      </w:r>
-      <w:r>
-        <w:rPr>
-          <w:rFonts w:ascii="Courier New" w:hAnsi="Courier New" w:cs="Courier New"/>
-          <w:sz w:val="18"/>
-          <w:szCs w:val="18"/>
-        </w:rPr>
-        <w:t xml:space="preserve">ocalhost/fhir?sslmode=disable &gt; </w:t>
-      </w:r>
-      <w:r>
-        <w:rPr>
-          <w:rFonts w:ascii="Courier New" w:hAnsi="Courier New" w:cs="Courier New"/>
-          <w:sz w:val="18"/>
-          <w:szCs w:val="18"/>
-        </w:rPr>
-        <w:t>./gofhir.log &amp;</w:t>
-      </w:r>
+        <w:t># get status</w:t>
+      </w:r>
+    </w:p>
+    <w:p>
+      <w:pPr>
+        <w:pStyle w:val="ListParagraph"/>
+        <w:shd w:val="clear" w:color="auto" w:fill="E7E6E6" w:themeFill="background2"/>
+        <w:rPr>
+          <w:rFonts w:ascii="Courier New" w:hAnsi="Courier New" w:cs="Courier New"/>
+          <w:sz w:val="18"/>
+          <w:szCs w:val="18"/>
+        </w:rPr>
+      </w:pPr>
+      <w:r>
+        <w:rPr>
+          <w:rFonts w:ascii="Courier New" w:hAnsi="Courier New" w:cs="Courier New"/>
+          <w:sz w:val="18"/>
+          <w:szCs w:val="18"/>
+        </w:rPr>
+        <w:t xml:space="preserve">&gt; </w:t>
+      </w:r>
+      <w:r>
+        <w:rPr>
+          <w:rFonts w:ascii="Courier New" w:hAnsi="Courier New" w:cs="Courier New"/>
+          <w:sz w:val="18"/>
+          <w:szCs w:val="18"/>
+        </w:rPr>
+        <w:t>systemctl status gofhir-</w:t>
+      </w:r>
+      <w:proofErr w:type="gramStart"/>
+      <w:r>
+        <w:rPr>
+          <w:rFonts w:ascii="Courier New" w:hAnsi="Courier New" w:cs="Courier New"/>
+          <w:sz w:val="18"/>
+          <w:szCs w:val="18"/>
+        </w:rPr>
+        <w:t>auto.service</w:t>
+      </w:r>
+      <w:proofErr w:type="gramEnd"/>
+    </w:p>
+    <w:p>
+      <w:pPr>
+        <w:pStyle w:val="ListParagraph"/>
+        <w:shd w:val="clear" w:color="auto" w:fill="E7E6E6" w:themeFill="background2"/>
+        <w:rPr>
+          <w:rFonts w:ascii="Courier New" w:hAnsi="Courier New" w:cs="Courier New"/>
+          <w:sz w:val="18"/>
+          <w:szCs w:val="18"/>
+        </w:rPr>
+      </w:pPr>
+      <w:r>
+        <w:rPr>
+          <w:rFonts w:ascii="Courier New" w:hAnsi="Courier New" w:cs="Courier New"/>
+          <w:sz w:val="18"/>
+          <w:szCs w:val="18"/>
+        </w:rPr>
+        <w:t># start/stop/disable</w:t>
+      </w:r>
+    </w:p>
+    <w:p>
+      <w:pPr>
+        <w:pStyle w:val="ListParagraph"/>
+        <w:shd w:val="clear" w:color="auto" w:fill="E7E6E6" w:themeFill="background2"/>
+        <w:rPr>
+          <w:rFonts w:ascii="Courier New" w:hAnsi="Courier New" w:cs="Courier New"/>
+          <w:sz w:val="18"/>
+          <w:szCs w:val="18"/>
+        </w:rPr>
+      </w:pPr>
+      <w:r>
+        <w:rPr>
+          <w:rFonts w:ascii="Courier New" w:hAnsi="Courier New" w:cs="Courier New"/>
+          <w:sz w:val="18"/>
+          <w:szCs w:val="18"/>
+        </w:rPr>
+        <w:t xml:space="preserve">&gt; </w:t>
+      </w:r>
+      <w:r>
+        <w:rPr>
+          <w:rFonts w:ascii="Courier New" w:hAnsi="Courier New" w:cs="Courier New"/>
+          <w:sz w:val="18"/>
+          <w:szCs w:val="18"/>
+        </w:rPr>
+        <w:t xml:space="preserve">systemctl </w:t>
+      </w:r>
+      <w:r>
+        <w:rPr>
+          <w:rFonts w:ascii="Courier New" w:hAnsi="Courier New" w:cs="Courier New"/>
+          <w:sz w:val="18"/>
+          <w:szCs w:val="18"/>
+        </w:rPr>
+        <w:t>[start/stop/disable]</w:t>
+      </w:r>
+      <w:r>
+        <w:rPr>
+          <w:rFonts w:ascii="Courier New" w:hAnsi="Courier New" w:cs="Courier New"/>
+          <w:sz w:val="18"/>
+          <w:szCs w:val="18"/>
+        </w:rPr>
+        <w:t xml:space="preserve"> gofhir-</w:t>
+      </w:r>
+      <w:proofErr w:type="gramStart"/>
+      <w:r>
+        <w:rPr>
+          <w:rFonts w:ascii="Courier New" w:hAnsi="Courier New" w:cs="Courier New"/>
+          <w:sz w:val="18"/>
+          <w:szCs w:val="18"/>
+        </w:rPr>
+        <w:t>auto.service</w:t>
+      </w:r>
+      <w:proofErr w:type="gramEnd"/>
+    </w:p>
+    <w:p>
+      <w:pPr>
+        <w:pStyle w:val="ListParagraph"/>
+        <w:shd w:val="clear" w:color="auto" w:fill="E7E6E6" w:themeFill="background2"/>
+        <w:rPr>
+          <w:rFonts w:ascii="Courier New" w:hAnsi="Courier New" w:cs="Courier New"/>
+          <w:sz w:val="18"/>
+          <w:szCs w:val="18"/>
+        </w:rPr>
+      </w:pPr>
+      <w:r>
+        <w:rPr>
+          <w:rFonts w:ascii="Courier New" w:hAnsi="Courier New" w:cs="Courier New"/>
+          <w:sz w:val="18"/>
+          <w:szCs w:val="18"/>
+        </w:rPr>
+        <w:t># service log</w:t>
+      </w:r>
+    </w:p>
+    <w:p>
+      <w:pPr>
+        <w:pStyle w:val="ListParagraph"/>
+        <w:shd w:val="clear" w:color="auto" w:fill="E7E6E6" w:themeFill="background2"/>
+        <w:rPr>
+          <w:rFonts w:ascii="Courier New" w:hAnsi="Courier New" w:cs="Courier New"/>
+          <w:sz w:val="18"/>
+          <w:szCs w:val="18"/>
+        </w:rPr>
+      </w:pPr>
+      <w:r>
+        <w:rPr>
+          <w:rFonts w:ascii="Courier New" w:hAnsi="Courier New" w:cs="Courier New"/>
+          <w:sz w:val="18"/>
+          <w:szCs w:val="18"/>
+        </w:rPr>
+        <w:t>&gt; journalctl -u gofhir</w:t>
+      </w:r>
+      <w:r>
+        <w:rPr>
+          <w:rFonts w:ascii="Courier New" w:hAnsi="Courier New" w:cs="Courier New"/>
+          <w:sz w:val="18"/>
+          <w:szCs w:val="18"/>
+        </w:rPr>
+        <w:t>-</w:t>
+      </w:r>
+      <w:proofErr w:type="gramStart"/>
+      <w:r>
+        <w:rPr>
+          <w:rFonts w:ascii="Courier New" w:hAnsi="Courier New" w:cs="Courier New"/>
+          <w:sz w:val="18"/>
+          <w:szCs w:val="18"/>
+        </w:rPr>
+        <w:t>auto.service</w:t>
+      </w:r>
+      <w:proofErr w:type="gramEnd"/>
+    </w:p>
+    <w:p>
+      <w:pPr>
+        <w:pStyle w:val="ListParagraph"/>
+        <w:shd w:val="clear" w:color="auto" w:fill="E7E6E6" w:themeFill="background2"/>
+        <w:rPr>
+          <w:rFonts w:ascii="Courier New" w:hAnsi="Courier New" w:cs="Courier New"/>
+          <w:sz w:val="18"/>
+          <w:szCs w:val="18"/>
+        </w:rPr>
+      </w:pPr>
+      <w:r>
+        <w:rPr>
+          <w:rFonts w:ascii="Courier New" w:hAnsi="Courier New" w:cs="Courier New"/>
+          <w:sz w:val="18"/>
+          <w:szCs w:val="18"/>
+        </w:rPr>
+        <w:t xml:space="preserve">&gt; </w:t>
+      </w:r>
+      <w:r>
+        <w:rPr>
+          <w:rFonts w:ascii="Courier New" w:hAnsi="Courier New" w:cs="Courier New"/>
+          <w:sz w:val="18"/>
+          <w:szCs w:val="18"/>
+        </w:rPr>
+        <w:t xml:space="preserve">systemctl -a | grep </w:t>
+      </w:r>
+      <w:r>
+        <w:rPr>
+          <w:rFonts w:ascii="Courier New" w:hAnsi="Courier New" w:cs="Courier New"/>
+          <w:sz w:val="18"/>
+          <w:szCs w:val="18"/>
+        </w:rPr>
+        <w:t>gofhir-</w:t>
+      </w:r>
+      <w:proofErr w:type="gramStart"/>
+      <w:r>
+        <w:rPr>
+          <w:rFonts w:ascii="Courier New" w:hAnsi="Courier New" w:cs="Courier New"/>
+          <w:sz w:val="18"/>
+          <w:szCs w:val="18"/>
+        </w:rPr>
+        <w:t>auto</w:t>
+      </w:r>
+      <w:r>
+        <w:rPr>
+          <w:rFonts w:ascii="Courier New" w:hAnsi="Courier New" w:cs="Courier New"/>
+          <w:sz w:val="18"/>
+          <w:szCs w:val="18"/>
+        </w:rPr>
+        <w:t>.service</w:t>
+      </w:r>
+      <w:proofErr w:type="gramEnd"/>
     </w:p>
     <w:p>
       <w:pPr>
@@ -12876,13 +14244,6 @@
           <w:szCs w:val="22"/>
         </w:rPr>
       </w:pPr>
-      <w:r>
-        <w:rPr>
-          <w:sz w:val="22"/>
-          <w:szCs w:val="22"/>
-        </w:rPr>
-        <w:t xml:space="preserve">sudo chmod a+x </w:t>
-      </w:r>
       <w:r>
         <w:rPr>
           <w:rFonts w:cs="Menlo"/>
@@ -12890,21 +14251,8 @@
           <w:sz w:val="22"/>
           <w:szCs w:val="22"/>
         </w:rPr>
-        <w:t>/opt/gofhir/fhir_run.sh</w:t>
-      </w:r>
-    </w:p>
-    <w:p>
-      <w:pPr>
-        <w:pStyle w:val="ListParagraph"/>
-        <w:numPr>
-          <w:ilvl w:val="0"/>
-          <w:numId w:val="40"/>
-        </w:numPr>
-        <w:rPr>
-          <w:sz w:val="22"/>
-          <w:szCs w:val="22"/>
-        </w:rPr>
-      </w:pPr>
+        <w:t xml:space="preserve">sudo nano </w:t>
+      </w:r>
       <w:r>
         <w:rPr>
           <w:rFonts w:cs="Menlo"/>
@@ -12912,7 +14260,138 @@
           <w:sz w:val="22"/>
           <w:szCs w:val="22"/>
         </w:rPr>
-        <w:t xml:space="preserve">sudo chmod a+x  </w:t>
+        <w:t>/opt/gofhir/fhir_run.sh</w:t>
+      </w:r>
+    </w:p>
+    <w:p>
+      <w:pPr>
+        <w:ind w:left="360"/>
+        <w:rPr>
+          <w:sz w:val="22"/>
+          <w:szCs w:val="22"/>
+        </w:rPr>
+      </w:pPr>
+    </w:p>
+    <w:p>
+      <w:pPr>
+        <w:pStyle w:val="ListParagraph"/>
+        <w:shd w:val="clear" w:color="auto" w:fill="E7E6E6" w:themeFill="background2"/>
+        <w:rPr>
+          <w:rFonts w:ascii="Courier New" w:hAnsi="Courier New" w:cs="Courier New"/>
+          <w:sz w:val="18"/>
+          <w:szCs w:val="18"/>
+        </w:rPr>
+      </w:pPr>
+      <w:proofErr w:type="gramStart"/>
+      <w:r>
+        <w:rPr>
+          <w:rFonts w:ascii="Courier New" w:hAnsi="Courier New" w:cs="Courier New"/>
+          <w:sz w:val="18"/>
+          <w:szCs w:val="18"/>
+        </w:rPr>
+        <w:t>#!/</w:t>
+      </w:r>
+      <w:proofErr w:type="gramEnd"/>
+      <w:r>
+        <w:rPr>
+          <w:rFonts w:ascii="Courier New" w:hAnsi="Courier New" w:cs="Courier New"/>
+          <w:sz w:val="18"/>
+          <w:szCs w:val="18"/>
+        </w:rPr>
+        <w:t>bin/bash</w:t>
+      </w:r>
+    </w:p>
+    <w:p>
+      <w:pPr>
+        <w:pStyle w:val="ListParagraph"/>
+        <w:shd w:val="clear" w:color="auto" w:fill="E7E6E6" w:themeFill="background2"/>
+        <w:rPr>
+          <w:rFonts w:ascii="Courier New" w:hAnsi="Courier New" w:cs="Courier New"/>
+          <w:sz w:val="18"/>
+          <w:szCs w:val="18"/>
+        </w:rPr>
+      </w:pPr>
+      <w:r>
+        <w:rPr>
+          <w:rFonts w:ascii="Courier New" w:hAnsi="Courier New" w:cs="Courier New"/>
+          <w:sz w:val="18"/>
+          <w:szCs w:val="18"/>
+        </w:rPr>
+        <w:t>cd /opt/gofhir</w:t>
+      </w:r>
+    </w:p>
+    <w:p>
+      <w:pPr>
+        <w:pStyle w:val="ListParagraph"/>
+        <w:shd w:val="clear" w:color="auto" w:fill="E7E6E6" w:themeFill="background2"/>
+        <w:rPr>
+          <w:rFonts w:ascii="Courier New" w:hAnsi="Courier New" w:cs="Courier New"/>
+          <w:sz w:val="18"/>
+          <w:szCs w:val="18"/>
+        </w:rPr>
+      </w:pPr>
+      <w:proofErr w:type="gramStart"/>
+      <w:r>
+        <w:rPr>
+          <w:rFonts w:ascii="Courier New" w:hAnsi="Courier New" w:cs="Courier New"/>
+          <w:sz w:val="18"/>
+          <w:szCs w:val="18"/>
+        </w:rPr>
+        <w:t>nohup .</w:t>
+      </w:r>
+      <w:proofErr w:type="gramEnd"/>
+      <w:r>
+        <w:rPr>
+          <w:rFonts w:ascii="Courier New" w:hAnsi="Courier New" w:cs="Courier New"/>
+          <w:sz w:val="18"/>
+          <w:szCs w:val="18"/>
+        </w:rPr>
+        <w:t>/gofhir -pgurl postgres://fhir:fhir@l</w:t>
+      </w:r>
+      <w:r>
+        <w:rPr>
+          <w:rFonts w:ascii="Courier New" w:hAnsi="Courier New" w:cs="Courier New"/>
+          <w:sz w:val="18"/>
+          <w:szCs w:val="18"/>
+        </w:rPr>
+        <w:t xml:space="preserve">ocalhost/fhir?sslmode=disable &gt; </w:t>
+      </w:r>
+      <w:r>
+        <w:rPr>
+          <w:rFonts w:ascii="Courier New" w:hAnsi="Courier New" w:cs="Courier New"/>
+          <w:sz w:val="18"/>
+          <w:szCs w:val="18"/>
+        </w:rPr>
+        <w:t>./gofhir.log &amp;</w:t>
+      </w:r>
+    </w:p>
+    <w:p>
+      <w:pPr>
+        <w:ind w:left="360"/>
+        <w:rPr>
+          <w:sz w:val="22"/>
+          <w:szCs w:val="22"/>
+        </w:rPr>
+      </w:pPr>
+    </w:p>
+    <w:p>
+      <w:pPr>
+        <w:pStyle w:val="ListParagraph"/>
+        <w:numPr>
+          <w:ilvl w:val="0"/>
+          <w:numId w:val="40"/>
+        </w:numPr>
+        <w:rPr>
+          <w:sz w:val="22"/>
+          <w:szCs w:val="22"/>
+        </w:rPr>
+      </w:pPr>
+      <w:r>
+        <w:rPr>
+          <w:sz w:val="22"/>
+          <w:szCs w:val="22"/>
+        </w:rPr>
+        <w:t xml:space="preserve">sudo chmod a+x </w:t>
       </w:r>
       <w:r>
         <w:rPr>
@@ -12921,8 +14400,50 @@
           <w:sz w:val="22"/>
           <w:szCs w:val="22"/>
         </w:rPr>
+        <w:t>/opt/gofhir/fhir_run.sh</w:t>
+      </w:r>
+    </w:p>
+    <w:p>
+      <w:pPr>
+        <w:pStyle w:val="ListParagraph"/>
+        <w:numPr>
+          <w:ilvl w:val="0"/>
+          <w:numId w:val="40"/>
+        </w:numPr>
+        <w:rPr>
+          <w:sz w:val="22"/>
+          <w:szCs w:val="22"/>
+        </w:rPr>
+      </w:pPr>
+      <w:r>
+        <w:rPr>
+          <w:rFonts w:cs="Menlo"/>
+          <w:color w:val="000000"/>
+          <w:sz w:val="22"/>
+          <w:szCs w:val="22"/>
+        </w:rPr>
+        <w:t>sudo chmod a+</w:t>
+      </w:r>
+      <w:proofErr w:type="gramStart"/>
+      <w:r>
+        <w:rPr>
+          <w:rFonts w:cs="Menlo"/>
+          <w:color w:val="000000"/>
+          <w:sz w:val="22"/>
+          <w:szCs w:val="22"/>
+        </w:rPr>
+        <w:t xml:space="preserve">x  </w:t>
+      </w:r>
+      <w:r>
+        <w:rPr>
+          <w:rFonts w:cs="Menlo"/>
+          <w:color w:val="000000"/>
+          <w:sz w:val="22"/>
+          <w:szCs w:val="22"/>
+        </w:rPr>
         <w:t>/opt/syntheticmass/htc-api/api/htc_run.sh</w:t>
       </w:r>
+      <w:proofErr w:type="gramEnd"/>
     </w:p>
     <w:p>
       <w:pPr>
@@ -12976,8 +14497,6 @@
       <w:r>
         <w:t>gquinn@direct.syntheticmass.mitre.org</w:t>
       </w:r>
-      <w:bookmarkStart w:id="0" w:name="_GoBack"/>
-      <w:bookmarkEnd w:id="0"/>
     </w:p>
     <w:p>
       <w:pPr>
@@ -12991,13 +14510,7 @@
         <w:t>ls -l /opt/direct/james-2.3.2/apps/james/var/mail/inboxes/gquinn/</w:t>
       </w:r>
       <w:r>
-        <w:t xml:space="preserve"> (</w:t>
-      </w:r>
-      <w:r>
-        <w:t>Verified e-mail delivered</w:t>
-      </w:r>
-      <w:r>
-        <w:t>)</w:t>
+        <w:t xml:space="preserve"> (Verified e-mail delivered)</w:t>
       </w:r>
     </w:p>
     <w:p>
@@ -13103,13 +14616,7 @@
         </w:numPr>
       </w:pPr>
       <w:r>
-        <w:t>cp -R build/* /var/www/syntheticmass.mitre.org/public</w:t>
-      </w:r>
-      <w:r>
-        <w:t>_ht</w:t>
-      </w:r>
-      <w:r>
-        <w:t>ml/</w:t>
+        <w:t>cp -R build/* /var/www/syntheticmass.mitre.org/public_html/</w:t>
       </w:r>
     </w:p>
     <w:p>
@@ -13190,7 +14697,83 @@
         <w:t>ISSUE: URLs returned by Go FHIR server are absolute and not based on proxy</w:t>
       </w:r>
     </w:p>
-    <w:p/>
+    <w:p>
+      <w:pPr>
+        <w:pStyle w:val="Heading1"/>
+      </w:pPr>
+      <w:r>
+        <w:t>HTTPS Proxy for Send Direct Email Service</w:t>
+      </w:r>
+    </w:p>
+    <w:p>
+      <w:pPr>
+        <w:pStyle w:val="ListParagraph"/>
+        <w:numPr>
+          <w:ilvl w:val="0"/>
+          <w:numId w:val="43"/>
+        </w:numPr>
+      </w:pPr>
+      <w:r>
+        <w:t>sudo nano /etc/apache2/sites-available/ssl-syntheticmass.mitre.org.conf</w:t>
+      </w:r>
+    </w:p>
+    <w:p>
+      <w:pPr>
+        <w:pStyle w:val="ListParagraph"/>
+        <w:numPr>
+          <w:ilvl w:val="1"/>
+          <w:numId w:val="43"/>
+        </w:numPr>
+      </w:pPr>
+      <w:r>
+        <w:t>added to end of virtual host:</w:t>
+      </w:r>
+    </w:p>
+    <w:p>
+      <w:r>
+        <w:t>Prox</w:t>
+      </w:r>
+      <w:r>
+        <w:t xml:space="preserve">yPass "/SendDirectEmailService" </w:t>
+      </w:r>
+      <w:r>
+        <w:t>"http://syntheticmass-dev.mitre.org:8081/SendDirectEmailService"</w:t>
+      </w:r>
+    </w:p>
+    <w:p>
+      <w:r>
+        <w:t>ProxyPassReverse "/SendDirectEmailService" "http://syntheticmass-dev.mitre.org:8081/SendDirectEmailService"</w:t>
+      </w:r>
+      <w:r>
+        <w:t xml:space="preserve"> </w:t>
+      </w:r>
+    </w:p>
+    <w:p>
+      <w:pPr>
+        <w:pStyle w:val="ListParagraph"/>
+        <w:numPr>
+          <w:ilvl w:val="1"/>
+          <w:numId w:val="43"/>
+        </w:numPr>
+      </w:pPr>
+      <w:r>
+        <w:t>save and close</w:t>
+      </w:r>
+    </w:p>
+    <w:p>
+      <w:pPr>
+        <w:pStyle w:val="ListParagraph"/>
+        <w:numPr>
+          <w:ilvl w:val="0"/>
+          <w:numId w:val="43"/>
+        </w:numPr>
+      </w:pPr>
+      <w:r>
+        <w:t>sudo service apache2 reload</w:t>
+      </w:r>
+      <w:bookmarkStart w:id="0" w:name="_GoBack"/>
+      <w:bookmarkEnd w:id="0"/>
+    </w:p>
     <w:sectPr>
       <w:footerReference w:type="default" r:id="rId31"/>
       <w:pgSz w:w="12240" w:h="15840"/>
@@ -13324,6 +14907,95 @@
 <file path=word/numbering.xml><?xml version="1.0" encoding="utf-8"?>
 <w:numbering xmlns:wpc="http://schemas.microsoft.com/office/word/2010/wordprocessingCanvas" xmlns:cx="http://schemas.microsoft.com/office/drawing/2014/chartex" xmlns:cx1="http://schemas.microsoft.com/office/drawing/2015/9/8/chartex" xmlns:cx2="http://schemas.microsoft.com/office/drawing/2015/10/21/chartex" xmlns:mc="http://schemas.openxmlformats.org/markup-compatibility/2006" xmlns:o="urn:schemas-microsoft-com:office:office" xmlns:r="http://schemas.openxmlformats.org/officeDocument/2006/relationships" xmlns:m="http://schemas.openxmlformats.org/officeDocument/2006/math" xmlns:v="urn:schemas-microsoft-com:vml" xmlns:wp14="http://schemas.microsoft.com/office/word/2010/wordprocessingDrawing" xmlns:wp="http://schemas.openxmlformats.org/drawingml/2006/wordprocessingDrawing" xmlns:w10="urn:schemas-microsoft-com:office:word" xmlns:w="http://schemas.openxmlformats.org/wordprocessingml/2006/main" xmlns:w14="http://schemas.microsoft.com/office/word/2010/wordml" xmlns:w15="http://schemas.microsoft.com/office/word/2012/wordml" xmlns:w16se="http://schemas.microsoft.com/office/word/2015/wordml/symex" xmlns:wpg="http://schemas.microsoft.com/office/word/2010/wordprocessingGroup" xmlns:wpi="http://schemas.microsoft.com/office/word/2010/wordprocessingInk" xmlns:wne="http://schemas.microsoft.com/office/word/2006/wordml" xmlns:wps="http://schemas.microsoft.com/office/word/2010/wordprocessingShape" mc:Ignorable="w14 w15 w16se wp14">
   <w:abstractNum w:abstractNumId="0" w15:restartNumberingAfterBreak="0">
+    <w:nsid w:val="02367B60"/>
+    <w:multiLevelType w:val="hybridMultilevel"/>
+    <w:tmpl w:val="C276D242"/>
+    <w:lvl w:ilvl="0" w:tplc="0409000F">
+      <w:start w:val="1"/>
+      <w:numFmt w:val="decimal"/>
+      <w:lvlText w:val="%1."/>
+      <w:lvlJc w:val="left"/>
+      <w:pPr>
+        <w:ind w:left="720" w:hanging="360"/>
+      </w:pPr>
+      <w:rPr>
+        <w:rFonts w:hint="default"/>
+      </w:rPr>
+    </w:lvl>
+    <w:lvl w:ilvl="1" w:tplc="04090019">
+      <w:start w:val="1"/>
+      <w:numFmt w:val="lowerLetter"/>
+      <w:lvlText w:val="%2."/>
+      <w:lvlJc w:val="left"/>
+      <w:pPr>
+        <w:ind w:left="1440" w:hanging="360"/>
+      </w:pPr>
+    </w:lvl>
+    <w:lvl w:ilvl="2" w:tplc="0409001B" w:tentative="1">
+      <w:start w:val="1"/>
+      <w:numFmt w:val="lowerRoman"/>
+      <w:lvlText w:val="%3."/>
+      <w:lvlJc w:val="right"/>
+      <w:pPr>
+        <w:ind w:left="2160" w:hanging="180"/>
+      </w:pPr>
+    </w:lvl>
+    <w:lvl w:ilvl="3" w:tplc="0409000F" w:tentative="1">
+      <w:start w:val="1"/>
+      <w:numFmt w:val="decimal"/>
+      <w:lvlText w:val="%4."/>
+      <w:lvlJc w:val="left"/>
+      <w:pPr>
+        <w:ind w:left="2880" w:hanging="360"/>
+      </w:pPr>
+    </w:lvl>
+    <w:lvl w:ilvl="4" w:tplc="04090019" w:tentative="1">
+      <w:start w:val="1"/>
+      <w:numFmt w:val="lowerLetter"/>
+      <w:lvlText w:val="%5."/>
+      <w:lvlJc w:val="left"/>
+      <w:pPr>
+        <w:ind w:left="3600" w:hanging="360"/>
+      </w:pPr>
+    </w:lvl>
+    <w:lvl w:ilvl="5" w:tplc="0409001B" w:tentative="1">
+      <w:start w:val="1"/>
+      <w:numFmt w:val="lowerRoman"/>
+      <w:lvlText w:val="%6."/>
+      <w:lvlJc w:val="right"/>
+      <w:pPr>
+        <w:ind w:left="4320" w:hanging="180"/>
+      </w:pPr>
+    </w:lvl>
+    <w:lvl w:ilvl="6" w:tplc="0409000F" w:tentative="1">
+      <w:start w:val="1"/>
+      <w:numFmt w:val="decimal"/>
+      <w:lvlText w:val="%7."/>
+      <w:lvlJc w:val="left"/>
+      <w:pPr>
+        <w:ind w:left="5040" w:hanging="360"/>
+      </w:pPr>
+    </w:lvl>
+    <w:lvl w:ilvl="7" w:tplc="04090019" w:tentative="1">
+      <w:start w:val="1"/>
+      <w:numFmt w:val="lowerLetter"/>
+      <w:lvlText w:val="%8."/>
+      <w:lvlJc w:val="left"/>
+      <w:pPr>
+        <w:ind w:left="5760" w:hanging="360"/>
+      </w:pPr>
+    </w:lvl>
+    <w:lvl w:ilvl="8" w:tplc="0409001B" w:tentative="1">
+      <w:start w:val="1"/>
+      <w:numFmt w:val="lowerRoman"/>
+      <w:lvlText w:val="%9."/>
+      <w:lvlJc w:val="right"/>
+      <w:pPr>
+        <w:ind w:left="6480" w:hanging="180"/>
+      </w:pPr>
+    </w:lvl>
+  </w:abstractNum>
+  <w:abstractNum w:abstractNumId="1" w15:restartNumberingAfterBreak="0">
     <w:nsid w:val="05857240"/>
     <w:multiLevelType w:val="hybridMultilevel"/>
     <w:tmpl w:val="24CAAC02"/>
@@ -13412,7 +15084,7 @@
       </w:pPr>
     </w:lvl>
   </w:abstractNum>
-  <w:abstractNum w:abstractNumId="1" w15:restartNumberingAfterBreak="0">
+  <w:abstractNum w:abstractNumId="2" w15:restartNumberingAfterBreak="0">
     <w:nsid w:val="08123A66"/>
     <w:multiLevelType w:val="hybridMultilevel"/>
     <w:tmpl w:val="F91C5DEC"/>
@@ -13501,7 +15173,7 @@
       </w:pPr>
     </w:lvl>
   </w:abstractNum>
-  <w:abstractNum w:abstractNumId="2" w15:restartNumberingAfterBreak="0">
+  <w:abstractNum w:abstractNumId="3" w15:restartNumberingAfterBreak="0">
     <w:nsid w:val="0FB66C9B"/>
     <w:multiLevelType w:val="hybridMultilevel"/>
     <w:tmpl w:val="6C242926"/>
@@ -13590,7 +15262,7 @@
       </w:pPr>
     </w:lvl>
   </w:abstractNum>
-  <w:abstractNum w:abstractNumId="3" w15:restartNumberingAfterBreak="0">
+  <w:abstractNum w:abstractNumId="4" w15:restartNumberingAfterBreak="0">
     <w:nsid w:val="131B14FC"/>
     <w:multiLevelType w:val="hybridMultilevel"/>
     <w:tmpl w:val="D93699E6"/>
@@ -13679,7 +15351,7 @@
       </w:pPr>
     </w:lvl>
   </w:abstractNum>
-  <w:abstractNum w:abstractNumId="4" w15:restartNumberingAfterBreak="0">
+  <w:abstractNum w:abstractNumId="5" w15:restartNumberingAfterBreak="0">
     <w:nsid w:val="16A74C02"/>
     <w:multiLevelType w:val="hybridMultilevel"/>
     <w:tmpl w:val="026C3804"/>
@@ -13768,7 +15440,7 @@
       </w:pPr>
     </w:lvl>
   </w:abstractNum>
-  <w:abstractNum w:abstractNumId="5" w15:restartNumberingAfterBreak="0">
+  <w:abstractNum w:abstractNumId="6" w15:restartNumberingAfterBreak="0">
     <w:nsid w:val="18984627"/>
     <w:multiLevelType w:val="hybridMultilevel"/>
     <w:tmpl w:val="0794FEA6"/>
@@ -13857,7 +15529,7 @@
       </w:pPr>
     </w:lvl>
   </w:abstractNum>
-  <w:abstractNum w:abstractNumId="6" w15:restartNumberingAfterBreak="0">
+  <w:abstractNum w:abstractNumId="7" w15:restartNumberingAfterBreak="0">
     <w:nsid w:val="1D9E77E4"/>
     <w:multiLevelType w:val="hybridMultilevel"/>
     <w:tmpl w:val="6346EF82"/>
@@ -13943,7 +15615,7 @@
       </w:pPr>
     </w:lvl>
   </w:abstractNum>
-  <w:abstractNum w:abstractNumId="7" w15:restartNumberingAfterBreak="0">
+  <w:abstractNum w:abstractNumId="8" w15:restartNumberingAfterBreak="0">
     <w:nsid w:val="1E3208AB"/>
     <w:multiLevelType w:val="hybridMultilevel"/>
     <w:tmpl w:val="C6F8B724"/>
@@ -14032,7 +15704,7 @@
       </w:pPr>
     </w:lvl>
   </w:abstractNum>
-  <w:abstractNum w:abstractNumId="8" w15:restartNumberingAfterBreak="0">
+  <w:abstractNum w:abstractNumId="9" w15:restartNumberingAfterBreak="0">
     <w:nsid w:val="24616503"/>
     <w:multiLevelType w:val="hybridMultilevel"/>
     <w:tmpl w:val="F16426E6"/>
@@ -14121,7 +15793,7 @@
       </w:pPr>
     </w:lvl>
   </w:abstractNum>
-  <w:abstractNum w:abstractNumId="9" w15:restartNumberingAfterBreak="0">
+  <w:abstractNum w:abstractNumId="10" w15:restartNumberingAfterBreak="0">
     <w:nsid w:val="29F2588D"/>
     <w:multiLevelType w:val="hybridMultilevel"/>
     <w:tmpl w:val="149C12F8"/>
@@ -14210,7 +15882,7 @@
       </w:pPr>
     </w:lvl>
   </w:abstractNum>
-  <w:abstractNum w:abstractNumId="10" w15:restartNumberingAfterBreak="0">
+  <w:abstractNum w:abstractNumId="11" w15:restartNumberingAfterBreak="0">
     <w:nsid w:val="2BD962A9"/>
     <w:multiLevelType w:val="hybridMultilevel"/>
     <w:tmpl w:val="25407884"/>
@@ -14299,7 +15971,7 @@
       </w:pPr>
     </w:lvl>
   </w:abstractNum>
-  <w:abstractNum w:abstractNumId="11" w15:restartNumberingAfterBreak="0">
+  <w:abstractNum w:abstractNumId="12" w15:restartNumberingAfterBreak="0">
     <w:nsid w:val="2BFD499C"/>
     <w:multiLevelType w:val="hybridMultilevel"/>
     <w:tmpl w:val="D5468BF0"/>
@@ -14388,7 +16060,7 @@
       </w:pPr>
     </w:lvl>
   </w:abstractNum>
-  <w:abstractNum w:abstractNumId="12" w15:restartNumberingAfterBreak="0">
+  <w:abstractNum w:abstractNumId="13" w15:restartNumberingAfterBreak="0">
     <w:nsid w:val="2CA97C0F"/>
     <w:multiLevelType w:val="hybridMultilevel"/>
     <w:tmpl w:val="C026EDCA"/>
@@ -14477,7 +16149,7 @@
       </w:pPr>
     </w:lvl>
   </w:abstractNum>
-  <w:abstractNum w:abstractNumId="13" w15:restartNumberingAfterBreak="0">
+  <w:abstractNum w:abstractNumId="14" w15:restartNumberingAfterBreak="0">
     <w:nsid w:val="30E2033B"/>
     <w:multiLevelType w:val="hybridMultilevel"/>
     <w:tmpl w:val="9B7C8E5A"/>
@@ -14566,7 +16238,7 @@
       </w:pPr>
     </w:lvl>
   </w:abstractNum>
-  <w:abstractNum w:abstractNumId="14" w15:restartNumberingAfterBreak="0">
+  <w:abstractNum w:abstractNumId="15" w15:restartNumberingAfterBreak="0">
     <w:nsid w:val="317A540C"/>
     <w:multiLevelType w:val="hybridMultilevel"/>
     <w:tmpl w:val="D80CDEA6"/>
@@ -14655,7 +16327,7 @@
       </w:pPr>
     </w:lvl>
   </w:abstractNum>
-  <w:abstractNum w:abstractNumId="15" w15:restartNumberingAfterBreak="0">
+  <w:abstractNum w:abstractNumId="16" w15:restartNumberingAfterBreak="0">
     <w:nsid w:val="33E16B4F"/>
     <w:multiLevelType w:val="hybridMultilevel"/>
     <w:tmpl w:val="E5905DDA"/>
@@ -14744,7 +16416,7 @@
       </w:pPr>
     </w:lvl>
   </w:abstractNum>
-  <w:abstractNum w:abstractNumId="16" w15:restartNumberingAfterBreak="0">
+  <w:abstractNum w:abstractNumId="17" w15:restartNumberingAfterBreak="0">
     <w:nsid w:val="349F6D8B"/>
     <w:multiLevelType w:val="hybridMultilevel"/>
     <w:tmpl w:val="B35E8ACE"/>
@@ -14833,7 +16505,7 @@
       </w:pPr>
     </w:lvl>
   </w:abstractNum>
-  <w:abstractNum w:abstractNumId="17" w15:restartNumberingAfterBreak="0">
+  <w:abstractNum w:abstractNumId="18" w15:restartNumberingAfterBreak="0">
     <w:nsid w:val="35CD2572"/>
     <w:multiLevelType w:val="hybridMultilevel"/>
     <w:tmpl w:val="BF20E952"/>
@@ -14922,7 +16594,7 @@
       </w:pPr>
     </w:lvl>
   </w:abstractNum>
-  <w:abstractNum w:abstractNumId="18" w15:restartNumberingAfterBreak="0">
+  <w:abstractNum w:abstractNumId="19" w15:restartNumberingAfterBreak="0">
     <w:nsid w:val="37D9403D"/>
     <w:multiLevelType w:val="hybridMultilevel"/>
     <w:tmpl w:val="36BAFC60"/>
@@ -15008,7 +16680,7 @@
       </w:pPr>
     </w:lvl>
   </w:abstractNum>
-  <w:abstractNum w:abstractNumId="19" w15:restartNumberingAfterBreak="0">
+  <w:abstractNum w:abstractNumId="20" w15:restartNumberingAfterBreak="0">
     <w:nsid w:val="3C152E4A"/>
     <w:multiLevelType w:val="hybridMultilevel"/>
     <w:tmpl w:val="F014D050"/>
@@ -15097,7 +16769,7 @@
       </w:pPr>
     </w:lvl>
   </w:abstractNum>
-  <w:abstractNum w:abstractNumId="20" w15:restartNumberingAfterBreak="0">
+  <w:abstractNum w:abstractNumId="21" w15:restartNumberingAfterBreak="0">
     <w:nsid w:val="3D715371"/>
     <w:multiLevelType w:val="hybridMultilevel"/>
     <w:tmpl w:val="A9A6F898"/>
@@ -15186,7 +16858,7 @@
       </w:pPr>
     </w:lvl>
   </w:abstractNum>
-  <w:abstractNum w:abstractNumId="21" w15:restartNumberingAfterBreak="0">
+  <w:abstractNum w:abstractNumId="22" w15:restartNumberingAfterBreak="0">
     <w:nsid w:val="43E27371"/>
     <w:multiLevelType w:val="hybridMultilevel"/>
     <w:tmpl w:val="C164B474"/>
@@ -15275,7 +16947,7 @@
       </w:pPr>
     </w:lvl>
   </w:abstractNum>
-  <w:abstractNum w:abstractNumId="22" w15:restartNumberingAfterBreak="0">
+  <w:abstractNum w:abstractNumId="23" w15:restartNumberingAfterBreak="0">
     <w:nsid w:val="468B187B"/>
     <w:multiLevelType w:val="hybridMultilevel"/>
     <w:tmpl w:val="8C4CC0A6"/>
@@ -15364,7 +17036,7 @@
       </w:pPr>
     </w:lvl>
   </w:abstractNum>
-  <w:abstractNum w:abstractNumId="23" w15:restartNumberingAfterBreak="0">
+  <w:abstractNum w:abstractNumId="24" w15:restartNumberingAfterBreak="0">
     <w:nsid w:val="4DD22BAA"/>
     <w:multiLevelType w:val="hybridMultilevel"/>
     <w:tmpl w:val="E5A696E0"/>
@@ -15453,7 +17125,7 @@
       </w:pPr>
     </w:lvl>
   </w:abstractNum>
-  <w:abstractNum w:abstractNumId="24" w15:restartNumberingAfterBreak="0">
+  <w:abstractNum w:abstractNumId="25" w15:restartNumberingAfterBreak="0">
     <w:nsid w:val="50726A94"/>
     <w:multiLevelType w:val="hybridMultilevel"/>
     <w:tmpl w:val="EA52F3A0"/>
@@ -15542,7 +17214,7 @@
       </w:pPr>
     </w:lvl>
   </w:abstractNum>
-  <w:abstractNum w:abstractNumId="25" w15:restartNumberingAfterBreak="0">
+  <w:abstractNum w:abstractNumId="26" w15:restartNumberingAfterBreak="0">
     <w:nsid w:val="548E0F38"/>
     <w:multiLevelType w:val="hybridMultilevel"/>
     <w:tmpl w:val="AA7CF1B4"/>
@@ -15631,7 +17303,7 @@
       </w:pPr>
     </w:lvl>
   </w:abstractNum>
-  <w:abstractNum w:abstractNumId="26" w15:restartNumberingAfterBreak="0">
+  <w:abstractNum w:abstractNumId="27" w15:restartNumberingAfterBreak="0">
     <w:nsid w:val="56F00514"/>
     <w:multiLevelType w:val="hybridMultilevel"/>
     <w:tmpl w:val="DC740624"/>
@@ -15717,7 +17389,7 @@
       </w:pPr>
     </w:lvl>
   </w:abstractNum>
-  <w:abstractNum w:abstractNumId="27" w15:restartNumberingAfterBreak="0">
+  <w:abstractNum w:abstractNumId="28" w15:restartNumberingAfterBreak="0">
     <w:nsid w:val="5DB10EC1"/>
     <w:multiLevelType w:val="hybridMultilevel"/>
     <w:tmpl w:val="434ADD78"/>
@@ -15806,7 +17478,7 @@
       </w:pPr>
     </w:lvl>
   </w:abstractNum>
-  <w:abstractNum w:abstractNumId="28" w15:restartNumberingAfterBreak="0">
+  <w:abstractNum w:abstractNumId="29" w15:restartNumberingAfterBreak="0">
     <w:nsid w:val="5F46421D"/>
     <w:multiLevelType w:val="hybridMultilevel"/>
     <w:tmpl w:val="D93699E6"/>
@@ -15895,7 +17567,7 @@
       </w:pPr>
     </w:lvl>
   </w:abstractNum>
-  <w:abstractNum w:abstractNumId="29" w15:restartNumberingAfterBreak="0">
+  <w:abstractNum w:abstractNumId="30" w15:restartNumberingAfterBreak="0">
     <w:nsid w:val="602826BA"/>
     <w:multiLevelType w:val="hybridMultilevel"/>
     <w:tmpl w:val="7668032E"/>
@@ -15984,7 +17656,7 @@
       </w:pPr>
     </w:lvl>
   </w:abstractNum>
-  <w:abstractNum w:abstractNumId="30" w15:restartNumberingAfterBreak="0">
+  <w:abstractNum w:abstractNumId="31" w15:restartNumberingAfterBreak="0">
     <w:nsid w:val="6068447F"/>
     <w:multiLevelType w:val="hybridMultilevel"/>
     <w:tmpl w:val="ABBAACBA"/>
@@ -16073,7 +17745,7 @@
       </w:pPr>
     </w:lvl>
   </w:abstractNum>
-  <w:abstractNum w:abstractNumId="31" w15:restartNumberingAfterBreak="0">
+  <w:abstractNum w:abstractNumId="32" w15:restartNumberingAfterBreak="0">
     <w:nsid w:val="62EC528C"/>
     <w:multiLevelType w:val="hybridMultilevel"/>
     <w:tmpl w:val="FE8E55D4"/>
@@ -16159,7 +17831,7 @@
       </w:pPr>
     </w:lvl>
   </w:abstractNum>
-  <w:abstractNum w:abstractNumId="32" w15:restartNumberingAfterBreak="0">
+  <w:abstractNum w:abstractNumId="33" w15:restartNumberingAfterBreak="0">
     <w:nsid w:val="637833F8"/>
     <w:multiLevelType w:val="hybridMultilevel"/>
     <w:tmpl w:val="F600EDD0"/>
@@ -16248,7 +17920,7 @@
       </w:pPr>
     </w:lvl>
   </w:abstractNum>
-  <w:abstractNum w:abstractNumId="33" w15:restartNumberingAfterBreak="0">
+  <w:abstractNum w:abstractNumId="34" w15:restartNumberingAfterBreak="0">
     <w:nsid w:val="69AD6861"/>
     <w:multiLevelType w:val="hybridMultilevel"/>
     <w:tmpl w:val="D80CDEA6"/>
@@ -16337,7 +18009,7 @@
       </w:pPr>
     </w:lvl>
   </w:abstractNum>
-  <w:abstractNum w:abstractNumId="34" w15:restartNumberingAfterBreak="0">
+  <w:abstractNum w:abstractNumId="35" w15:restartNumberingAfterBreak="0">
     <w:nsid w:val="6A297DF6"/>
     <w:multiLevelType w:val="hybridMultilevel"/>
     <w:tmpl w:val="80F81F34"/>
@@ -16426,7 +18098,7 @@
       </w:pPr>
     </w:lvl>
   </w:abstractNum>
-  <w:abstractNum w:abstractNumId="35" w15:restartNumberingAfterBreak="0">
+  <w:abstractNum w:abstractNumId="36" w15:restartNumberingAfterBreak="0">
     <w:nsid w:val="701E6CDF"/>
     <w:multiLevelType w:val="hybridMultilevel"/>
     <w:tmpl w:val="2CAABF90"/>
@@ -16515,7 +18187,7 @@
       </w:pPr>
     </w:lvl>
   </w:abstractNum>
-  <w:abstractNum w:abstractNumId="36" w15:restartNumberingAfterBreak="0">
+  <w:abstractNum w:abstractNumId="37" w15:restartNumberingAfterBreak="0">
     <w:nsid w:val="703750A3"/>
     <w:multiLevelType w:val="hybridMultilevel"/>
     <w:tmpl w:val="A3884078"/>
@@ -16604,7 +18276,7 @@
       </w:pPr>
     </w:lvl>
   </w:abstractNum>
-  <w:abstractNum w:abstractNumId="37" w15:restartNumberingAfterBreak="0">
+  <w:abstractNum w:abstractNumId="38" w15:restartNumberingAfterBreak="0">
     <w:nsid w:val="703C05B5"/>
     <w:multiLevelType w:val="hybridMultilevel"/>
     <w:tmpl w:val="68669814"/>
@@ -16693,7 +18365,7 @@
       </w:pPr>
     </w:lvl>
   </w:abstractNum>
-  <w:abstractNum w:abstractNumId="38" w15:restartNumberingAfterBreak="0">
+  <w:abstractNum w:abstractNumId="39" w15:restartNumberingAfterBreak="0">
     <w:nsid w:val="740251CA"/>
     <w:multiLevelType w:val="hybridMultilevel"/>
     <w:tmpl w:val="E8E8C630"/>
@@ -16779,7 +18451,7 @@
       </w:pPr>
     </w:lvl>
   </w:abstractNum>
-  <w:abstractNum w:abstractNumId="39" w15:restartNumberingAfterBreak="0">
+  <w:abstractNum w:abstractNumId="40" w15:restartNumberingAfterBreak="0">
     <w:nsid w:val="778F05FF"/>
     <w:multiLevelType w:val="hybridMultilevel"/>
     <w:tmpl w:val="80F81F34"/>
@@ -16868,7 +18540,7 @@
       </w:pPr>
     </w:lvl>
   </w:abstractNum>
-  <w:abstractNum w:abstractNumId="40" w15:restartNumberingAfterBreak="0">
+  <w:abstractNum w:abstractNumId="41" w15:restartNumberingAfterBreak="0">
     <w:nsid w:val="7A2C31B3"/>
     <w:multiLevelType w:val="hybridMultilevel"/>
     <w:tmpl w:val="15C0E7F8"/>
@@ -16957,7 +18629,7 @@
       </w:pPr>
     </w:lvl>
   </w:abstractNum>
-  <w:abstractNum w:abstractNumId="41" w15:restartNumberingAfterBreak="0">
+  <w:abstractNum w:abstractNumId="42" w15:restartNumberingAfterBreak="0">
     <w:nsid w:val="7D8C3F42"/>
     <w:multiLevelType w:val="hybridMultilevel"/>
     <w:tmpl w:val="E8E8C630"/>
@@ -17044,130 +18716,133 @@
     </w:lvl>
   </w:abstractNum>
   <w:num w:numId="1">
+    <w:abstractNumId w:val="36"/>
+  </w:num>
+  <w:num w:numId="2">
+    <w:abstractNumId w:val="9"/>
+  </w:num>
+  <w:num w:numId="3">
+    <w:abstractNumId w:val="7"/>
+  </w:num>
+  <w:num w:numId="4">
+    <w:abstractNumId w:val="27"/>
+  </w:num>
+  <w:num w:numId="5">
+    <w:abstractNumId w:val="24"/>
+  </w:num>
+  <w:num w:numId="6">
+    <w:abstractNumId w:val="16"/>
+  </w:num>
+  <w:num w:numId="7">
+    <w:abstractNumId w:val="15"/>
+  </w:num>
+  <w:num w:numId="8">
+    <w:abstractNumId w:val="39"/>
+  </w:num>
+  <w:num w:numId="9">
+    <w:abstractNumId w:val="32"/>
+  </w:num>
+  <w:num w:numId="10">
+    <w:abstractNumId w:val="42"/>
+  </w:num>
+  <w:num w:numId="11">
+    <w:abstractNumId w:val="19"/>
+  </w:num>
+  <w:num w:numId="12">
+    <w:abstractNumId w:val="25"/>
+  </w:num>
+  <w:num w:numId="13">
+    <w:abstractNumId w:val="34"/>
+  </w:num>
+  <w:num w:numId="14">
+    <w:abstractNumId w:val="21"/>
+  </w:num>
+  <w:num w:numId="15">
+    <w:abstractNumId w:val="30"/>
+  </w:num>
+  <w:num w:numId="16">
+    <w:abstractNumId w:val="23"/>
+  </w:num>
+  <w:num w:numId="17">
+    <w:abstractNumId w:val="10"/>
+  </w:num>
+  <w:num w:numId="18">
+    <w:abstractNumId w:val="31"/>
+  </w:num>
+  <w:num w:numId="19">
+    <w:abstractNumId w:val="18"/>
+  </w:num>
+  <w:num w:numId="20">
+    <w:abstractNumId w:val="33"/>
+  </w:num>
+  <w:num w:numId="21">
+    <w:abstractNumId w:val="40"/>
+  </w:num>
+  <w:num w:numId="22">
+    <w:abstractNumId w:val="1"/>
+  </w:num>
+  <w:num w:numId="23">
+    <w:abstractNumId w:val="26"/>
+  </w:num>
+  <w:num w:numId="24">
+    <w:abstractNumId w:val="6"/>
+  </w:num>
+  <w:num w:numId="25">
+    <w:abstractNumId w:val="20"/>
+  </w:num>
+  <w:num w:numId="26">
     <w:abstractNumId w:val="35"/>
   </w:num>
-  <w:num w:numId="2">
+  <w:num w:numId="27">
+    <w:abstractNumId w:val="3"/>
+  </w:num>
+  <w:num w:numId="28">
     <w:abstractNumId w:val="8"/>
   </w:num>
-  <w:num w:numId="3">
-    <w:abstractNumId w:val="6"/>
+  <w:num w:numId="29">
+    <w:abstractNumId w:val="2"/>
   </w:num>
-  <w:num w:numId="4">
-    <w:abstractNumId w:val="26"/>
+  <w:num w:numId="30">
+    <w:abstractNumId w:val="41"/>
   </w:num>
-  <w:num w:numId="5">
-    <w:abstractNumId w:val="23"/>
+  <w:num w:numId="31">
+    <w:abstractNumId w:val="17"/>
   </w:num>
-  <w:num w:numId="6">
-    <w:abstractNumId w:val="15"/>
-  </w:num>
-  <w:num w:numId="7">
+  <w:num w:numId="32">
     <w:abstractNumId w:val="14"/>
   </w:num>
-  <w:num w:numId="8">
+  <w:num w:numId="33">
+    <w:abstractNumId w:val="5"/>
+  </w:num>
+  <w:num w:numId="34">
+    <w:abstractNumId w:val="11"/>
+  </w:num>
+  <w:num w:numId="35">
     <w:abstractNumId w:val="38"/>
   </w:num>
-  <w:num w:numId="9">
-    <w:abstractNumId w:val="31"/>
+  <w:num w:numId="36">
+    <w:abstractNumId w:val="4"/>
   </w:num>
-  <w:num w:numId="10">
-    <w:abstractNumId w:val="41"/>
+  <w:num w:numId="37">
+    <w:abstractNumId w:val="13"/>
   </w:num>
-  <w:num w:numId="11">
-    <w:abstractNumId w:val="18"/>
-  </w:num>
-  <w:num w:numId="12">
-    <w:abstractNumId w:val="24"/>
-  </w:num>
-  <w:num w:numId="13">
-    <w:abstractNumId w:val="33"/>
-  </w:num>
-  <w:num w:numId="14">
-    <w:abstractNumId w:val="20"/>
-  </w:num>
-  <w:num w:numId="15">
+  <w:num w:numId="38">
     <w:abstractNumId w:val="29"/>
   </w:num>
-  <w:num w:numId="16">
+  <w:num w:numId="39">
     <w:abstractNumId w:val="22"/>
   </w:num>
-  <w:num w:numId="17">
-    <w:abstractNumId w:val="9"/>
+  <w:num w:numId="40">
+    <w:abstractNumId w:val="12"/>
   </w:num>
-  <w:num w:numId="18">
-    <w:abstractNumId w:val="30"/>
-  </w:num>
-  <w:num w:numId="19">
-    <w:abstractNumId w:val="17"/>
-  </w:num>
-  <w:num w:numId="20">
-    <w:abstractNumId w:val="32"/>
-  </w:num>
-  <w:num w:numId="21">
-    <w:abstractNumId w:val="39"/>
-  </w:num>
-  <w:num w:numId="22">
-    <w:abstractNumId w:val="0"/>
-  </w:num>
-  <w:num w:numId="23">
-    <w:abstractNumId w:val="25"/>
-  </w:num>
-  <w:num w:numId="24">
-    <w:abstractNumId w:val="5"/>
-  </w:num>
-  <w:num w:numId="25">
-    <w:abstractNumId w:val="19"/>
-  </w:num>
-  <w:num w:numId="26">
-    <w:abstractNumId w:val="34"/>
-  </w:num>
-  <w:num w:numId="27">
-    <w:abstractNumId w:val="2"/>
-  </w:num>
-  <w:num w:numId="28">
-    <w:abstractNumId w:val="7"/>
-  </w:num>
-  <w:num w:numId="29">
-    <w:abstractNumId w:val="1"/>
-  </w:num>
-  <w:num w:numId="30">
-    <w:abstractNumId w:val="40"/>
-  </w:num>
-  <w:num w:numId="31">
-    <w:abstractNumId w:val="16"/>
-  </w:num>
-  <w:num w:numId="32">
-    <w:abstractNumId w:val="13"/>
-  </w:num>
-  <w:num w:numId="33">
-    <w:abstractNumId w:val="4"/>
-  </w:num>
-  <w:num w:numId="34">
-    <w:abstractNumId w:val="10"/>
-  </w:num>
-  <w:num w:numId="35">
+  <w:num w:numId="41">
     <w:abstractNumId w:val="37"/>
   </w:num>
-  <w:num w:numId="36">
-    <w:abstractNumId w:val="3"/>
-  </w:num>
-  <w:num w:numId="37">
-    <w:abstractNumId w:val="12"/>
-  </w:num>
-  <w:num w:numId="38">
+  <w:num w:numId="42">
     <w:abstractNumId w:val="28"/>
   </w:num>
-  <w:num w:numId="39">
-    <w:abstractNumId w:val="21"/>
-  </w:num>
-  <w:num w:numId="40">
-    <w:abstractNumId w:val="11"/>
-  </w:num>
-  <w:num w:numId="41">
-    <w:abstractNumId w:val="36"/>
-  </w:num>
-  <w:num w:numId="42">
-    <w:abstractNumId w:val="27"/>
+  <w:num w:numId="43">
+    <w:abstractNumId w:val="0"/>
   </w:num>
 </w:numbering>
 </file>
@@ -17607,6 +19282,26 @@
       <w:szCs w:val="26"/>
     </w:rPr>
   </w:style>
+  <w:style w:type="paragraph" w:styleId="Heading3">
+    <w:name w:val="heading 3"/>
+    <w:basedOn w:val="Normal"/>
+    <w:next w:val="Normal"/>
+    <w:link w:val="Heading3Char"/>
+    <w:uiPriority w:val="9"/>
+    <w:unhideWhenUsed/>
+    <w:qFormat/>
+    <w:rsid w:val="00C42BDC"/>
+    <w:pPr>
+      <w:keepNext/>
+      <w:keepLines/>
+      <w:spacing w:before="40"/>
+      <w:outlineLvl w:val="2"/>
+    </w:pPr>
+    <w:rPr>
+      <w:rFonts w:asciiTheme="majorHAnsi" w:eastAsiaTheme="majorEastAsia" w:hAnsiTheme="majorHAnsi" w:cstheme="majorBidi"/>
+      <w:color w:val="1F4D78" w:themeColor="accent1" w:themeShade="7F"/>
+    </w:rPr>
+  </w:style>
   <w:style w:type="character" w:default="1" w:styleId="DefaultParagraphFont">
     <w:name w:val="Default Paragraph Font"/>
     <w:uiPriority w:val="1"/>
@@ -17750,6 +19445,17 @@
     <w:rPr>
       <w:color w:val="954F72" w:themeColor="followedHyperlink"/>
       <w:u w:val="single"/>
+    </w:rPr>
+  </w:style>
+  <w:style w:type="character" w:customStyle="1" w:styleId="Heading3Char">
+    <w:name w:val="Heading 3 Char"/>
+    <w:basedOn w:val="DefaultParagraphFont"/>
+    <w:link w:val="Heading3"/>
+    <w:uiPriority w:val="9"/>
+    <w:rsid w:val="00C42BDC"/>
+    <w:rPr>
+      <w:rFonts w:asciiTheme="majorHAnsi" w:eastAsiaTheme="majorEastAsia" w:hAnsiTheme="majorHAnsi" w:cstheme="majorBidi"/>
+      <w:color w:val="1F4D78" w:themeColor="accent1" w:themeShade="7F"/>
     </w:rPr>
   </w:style>
 </w:styles>
@@ -18021,7 +19727,7 @@
 </file>
 
 <file path=customXml/itemProps1.xml><?xml version="1.0" encoding="utf-8"?>
-<ds:datastoreItem xmlns:ds="http://schemas.openxmlformats.org/officeDocument/2006/customXml" ds:itemID="{B3B82B90-DAFE-44E6-BB8E-BF4BDF1A55D7}">
+<ds:datastoreItem xmlns:ds="http://schemas.openxmlformats.org/officeDocument/2006/customXml" ds:itemID="{7A6BB87E-29BB-40A4-B691-86AD279682F2}">
   <ds:schemaRefs>
     <ds:schemaRef ds:uri="http://schemas.openxmlformats.org/officeDocument/2006/bibliography"/>
   </ds:schemaRefs>

</xml_diff>

<commit_message>
updated send e-mail service to use directory structure
</commit_message>
<xml_diff>
--- a/docs/syntheticmass.mitre.org_setup.docx
+++ b/docs/syntheticmass.mitre.org_setup.docx
@@ -11662,7 +11662,6 @@
           <w:szCs w:val="22"/>
         </w:rPr>
       </w:pPr>
-      <w:bookmarkStart w:id="0" w:name="_GoBack"/>
       <w:r>
         <w:rPr>
           <w:rFonts w:cs="Menlo"/>
@@ -11700,7 +11699,6 @@
         <w:t>gofhir-auto.service</w:t>
       </w:r>
     </w:p>
-    <w:bookmarkEnd w:id="0"/>
     <w:p>
       <w:pPr>
         <w:pStyle w:val="Heading1"/>
@@ -13253,6 +13251,20 @@
           <w:numId w:val="44"/>
         </w:numPr>
       </w:pPr>
+      <w:r>
+        <w:t>sudo apt install sshpass</w:t>
+      </w:r>
+    </w:p>
+    <w:p>
+      <w:pPr>
+        <w:pStyle w:val="ListParagraph"/>
+        <w:numPr>
+          <w:ilvl w:val="0"/>
+          <w:numId w:val="44"/>
+        </w:numPr>
+      </w:pPr>
+      <w:bookmarkStart w:id="0" w:name="_GoBack"/>
+      <w:bookmarkEnd w:id="0"/>
     </w:p>
     <w:sectPr>
       <w:footerReference w:type="default" r:id="rId31"/>
@@ -13343,7 +13355,7 @@
             <w:sz w:val="28"/>
             <w:szCs w:val="28"/>
           </w:rPr>
-          <w:t>20</w:t>
+          <w:t>21</w:t>
         </w:r>
         <w:r>
           <w:rPr>
@@ -18299,7 +18311,7 @@
 </file>
 
 <file path=customXml/itemProps1.xml><?xml version="1.0" encoding="utf-8"?>
-<ds:datastoreItem xmlns:ds="http://schemas.openxmlformats.org/officeDocument/2006/customXml" ds:itemID="{847BC782-4250-48BC-8347-52F0AC60212E}">
+<ds:datastoreItem xmlns:ds="http://schemas.openxmlformats.org/officeDocument/2006/customXml" ds:itemID="{8D1E9154-A307-4A1E-A1BA-148FCF24A127}">
   <ds:schemaRefs>
     <ds:schemaRef ds:uri="http://schemas.openxmlformats.org/officeDocument/2006/bibliography"/>
   </ds:schemaRefs>

</xml_diff>

<commit_message>
fixed typo and added that an npm install may be needed when updating site
</commit_message>
<xml_diff>
--- a/docs/syntheticmass.mitre.org_setup.docx
+++ b/docs/syntheticmass.mitre.org_setup.docx
@@ -7168,7 +7168,15 @@
         </w:numPr>
       </w:pPr>
       <w:r>
-        <w:t>export HTTPS_PROXY=$htts_proxy</w:t>
+        <w:t>export HTTPS_PROXY=$htt</w:t>
+      </w:r>
+      <w:r>
+        <w:t>p</w:t>
+      </w:r>
+      <w:bookmarkStart w:id="0" w:name="_GoBack"/>
+      <w:bookmarkEnd w:id="0"/>
+      <w:r>
+        <w:t>s_proxy</w:t>
       </w:r>
     </w:p>
     <w:p>
@@ -7244,6 +7252,18 @@
       </w:pPr>
       <w:r>
         <w:t>sudo npm run build-stg (to build for staging server)</w:t>
+      </w:r>
+    </w:p>
+    <w:p>
+      <w:pPr>
+        <w:pStyle w:val="ListParagraph"/>
+        <w:numPr>
+          <w:ilvl w:val="0"/>
+          <w:numId w:val="29"/>
+        </w:numPr>
+      </w:pPr>
+      <w:r>
+        <w:t>(if you get an error, you may have to do an npm install then try again)</w:t>
       </w:r>
     </w:p>
     <w:p>
@@ -13263,8 +13283,6 @@
           <w:numId w:val="44"/>
         </w:numPr>
       </w:pPr>
-      <w:bookmarkStart w:id="0" w:name="_GoBack"/>
-      <w:bookmarkEnd w:id="0"/>
     </w:p>
     <w:sectPr>
       <w:footerReference w:type="default" r:id="rId31"/>
@@ -13355,7 +13373,7 @@
             <w:sz w:val="28"/>
             <w:szCs w:val="28"/>
           </w:rPr>
-          <w:t>21</w:t>
+          <w:t>14</w:t>
         </w:r>
         <w:r>
           <w:rPr>
@@ -18311,7 +18329,7 @@
 </file>
 
 <file path=customXml/itemProps1.xml><?xml version="1.0" encoding="utf-8"?>
-<ds:datastoreItem xmlns:ds="http://schemas.openxmlformats.org/officeDocument/2006/customXml" ds:itemID="{8D1E9154-A307-4A1E-A1BA-148FCF24A127}">
+<ds:datastoreItem xmlns:ds="http://schemas.openxmlformats.org/officeDocument/2006/customXml" ds:itemID="{F69D1553-B259-43E2-98AD-3C71A998D00A}">
   <ds:schemaRefs>
     <ds:schemaRef ds:uri="http://schemas.openxmlformats.org/officeDocument/2006/bibliography"/>
   </ds:schemaRefs>

</xml_diff>